<commit_message>
Mise à jour cahier des charges Projet
</commit_message>
<xml_diff>
--- a/Laravel/cdc-plateforme.docx
+++ b/Laravel/cdc-plateforme.docx
@@ -581,8 +581,6 @@
         </w:rPr>
         <w:t xml:space="preserve"> (page 8)</w:t>
       </w:r>
-      <w:bookmarkStart w:id="0" w:name="_GoBack"/>
-      <w:bookmarkEnd w:id="0"/>
     </w:p>
     <w:p>
       <w:pPr>
@@ -2236,60 +2234,37 @@
     </w:p>
     <w:p>
       <w:pPr>
-        <w:pStyle w:val="Paragraphedeliste"/>
-        <w:rPr>
-          <w:b/>
-          <w:sz w:val="20"/>
-          <w:szCs w:val="20"/>
+        <w:rPr>
+          <w:b/>
+          <w:i/>
+          <w:u w:val="single"/>
         </w:rPr>
       </w:pPr>
       <w:r>
         <w:rPr>
           <w:b/>
-          <w:sz w:val="20"/>
-          <w:szCs w:val="20"/>
-        </w:rPr>
-        <w:t>Le pseu</w:t>
-      </w:r>
-      <w:r>
-        <w:rPr>
-          <w:b/>
-          <w:sz w:val="20"/>
-          <w:szCs w:val="20"/>
-        </w:rPr>
-        <w:t>do doit faire 5 caractères mini</w:t>
-      </w:r>
-      <w:r>
-        <w:rPr>
-          <w:b/>
-          <w:sz w:val="20"/>
-          <w:szCs w:val="20"/>
-        </w:rPr>
-        <w:t>, ne doit contenir que des caractères alphanumérique</w:t>
-      </w:r>
-      <w:r>
-        <w:rPr>
-          <w:b/>
-          <w:sz w:val="20"/>
-          <w:szCs w:val="20"/>
-        </w:rPr>
-        <w:t>s</w:t>
-      </w:r>
-      <w:r>
-        <w:rPr>
-          <w:b/>
-          <w:sz w:val="20"/>
-          <w:szCs w:val="20"/>
-        </w:rPr>
-        <w:t xml:space="preserve"> et être unique.</w:t>
-      </w:r>
-      <w:r>
-        <w:rPr>
-          <w:b/>
-          <w:sz w:val="20"/>
-          <w:szCs w:val="20"/>
-        </w:rPr>
-        <w:t xml:space="preserve"> L’âge doit être supérieur à 18 ans.</w:t>
+          <w:i/>
+          <w:u w:val="single"/>
+        </w:rPr>
+        <w:t xml:space="preserve">Champs de la table </w:t>
+      </w:r>
+      <w:proofErr w:type="spellStart"/>
+      <w:r>
+        <w:rPr>
+          <w:b/>
+          <w:i/>
+          <w:u w:val="single"/>
+        </w:rPr>
+        <w:t>users</w:t>
+      </w:r>
+      <w:proofErr w:type="spellEnd"/>
+      <w:r>
+        <w:rPr>
+          <w:b/>
+          <w:i/>
+          <w:u w:val="single"/>
+        </w:rPr>
+        <w:t> :</w:t>
       </w:r>
     </w:p>
     <w:p>
@@ -2297,14 +2272,794 @@
         <w:pStyle w:val="Paragraphedeliste"/>
         <w:rPr>
           <w:b/>
-          <w:sz w:val="20"/>
-          <w:szCs w:val="20"/>
+          <w:i/>
         </w:rPr>
       </w:pPr>
+      <w:r>
+        <w:rPr>
+          <w:b/>
+          <w:i/>
+        </w:rPr>
+        <w:t xml:space="preserve">id, </w:t>
+      </w:r>
+      <w:proofErr w:type="spellStart"/>
+      <w:r>
+        <w:rPr>
+          <w:b/>
+          <w:i/>
+        </w:rPr>
+        <w:t>name</w:t>
+      </w:r>
+      <w:proofErr w:type="spellEnd"/>
+      <w:r>
+        <w:rPr>
+          <w:b/>
+          <w:i/>
+        </w:rPr>
+        <w:t xml:space="preserve">, </w:t>
+      </w:r>
+      <w:proofErr w:type="spellStart"/>
+      <w:r>
+        <w:rPr>
+          <w:b/>
+          <w:i/>
+        </w:rPr>
+        <w:t>firstname</w:t>
+      </w:r>
+      <w:proofErr w:type="spellEnd"/>
+      <w:r>
+        <w:rPr>
+          <w:b/>
+          <w:i/>
+        </w:rPr>
+        <w:t xml:space="preserve">, </w:t>
+      </w:r>
+      <w:proofErr w:type="spellStart"/>
+      <w:r>
+        <w:rPr>
+          <w:b/>
+          <w:i/>
+        </w:rPr>
+        <w:t>lastname</w:t>
+      </w:r>
+      <w:proofErr w:type="spellEnd"/>
+      <w:r>
+        <w:rPr>
+          <w:b/>
+          <w:i/>
+        </w:rPr>
+        <w:t xml:space="preserve">, description, </w:t>
+      </w:r>
+      <w:proofErr w:type="spellStart"/>
+      <w:r>
+        <w:rPr>
+          <w:b/>
+          <w:i/>
+        </w:rPr>
+        <w:t>gender</w:t>
+      </w:r>
+      <w:proofErr w:type="spellEnd"/>
+      <w:r>
+        <w:rPr>
+          <w:b/>
+          <w:i/>
+        </w:rPr>
+        <w:t xml:space="preserve">, email, </w:t>
+      </w:r>
+      <w:proofErr w:type="spellStart"/>
+      <w:r>
+        <w:rPr>
+          <w:b/>
+          <w:i/>
+        </w:rPr>
+        <w:t>zipcode</w:t>
+      </w:r>
+      <w:proofErr w:type="spellEnd"/>
+      <w:r>
+        <w:rPr>
+          <w:b/>
+          <w:i/>
+        </w:rPr>
+        <w:t xml:space="preserve">, city, </w:t>
+      </w:r>
+      <w:proofErr w:type="spellStart"/>
+      <w:r>
+        <w:rPr>
+          <w:b/>
+          <w:i/>
+        </w:rPr>
+        <w:t>lat</w:t>
+      </w:r>
+      <w:proofErr w:type="spellEnd"/>
+      <w:r>
+        <w:rPr>
+          <w:b/>
+          <w:i/>
+        </w:rPr>
+        <w:t xml:space="preserve">, </w:t>
+      </w:r>
+      <w:proofErr w:type="spellStart"/>
+      <w:r>
+        <w:rPr>
+          <w:b/>
+          <w:i/>
+        </w:rPr>
+        <w:t>lng</w:t>
+      </w:r>
+      <w:proofErr w:type="spellEnd"/>
+      <w:r>
+        <w:rPr>
+          <w:b/>
+          <w:i/>
+        </w:rPr>
+        <w:t xml:space="preserve">, rate, </w:t>
+      </w:r>
+      <w:proofErr w:type="spellStart"/>
+      <w:r>
+        <w:rPr>
+          <w:b/>
+          <w:i/>
+        </w:rPr>
+        <w:t>birthday</w:t>
+      </w:r>
+      <w:proofErr w:type="gramStart"/>
+      <w:r>
+        <w:rPr>
+          <w:b/>
+          <w:i/>
+        </w:rPr>
+        <w:t>,password</w:t>
+      </w:r>
+      <w:proofErr w:type="spellEnd"/>
+      <w:proofErr w:type="gramEnd"/>
+      <w:r>
+        <w:rPr>
+          <w:b/>
+          <w:i/>
+        </w:rPr>
+        <w:t xml:space="preserve">, </w:t>
+      </w:r>
+      <w:proofErr w:type="spellStart"/>
+      <w:r>
+        <w:rPr>
+          <w:b/>
+          <w:i/>
+        </w:rPr>
+        <w:t>remember_token</w:t>
+      </w:r>
+      <w:proofErr w:type="spellEnd"/>
+      <w:r>
+        <w:rPr>
+          <w:b/>
+          <w:i/>
+        </w:rPr>
+        <w:t xml:space="preserve">, avatar, </w:t>
+      </w:r>
+      <w:proofErr w:type="spellStart"/>
+      <w:r>
+        <w:rPr>
+          <w:b/>
+          <w:i/>
+        </w:rPr>
+        <w:t>created_at</w:t>
+      </w:r>
+      <w:proofErr w:type="spellEnd"/>
+      <w:r>
+        <w:rPr>
+          <w:b/>
+          <w:i/>
+        </w:rPr>
+        <w:t xml:space="preserve">, </w:t>
+      </w:r>
+      <w:proofErr w:type="spellStart"/>
+      <w:r>
+        <w:rPr>
+          <w:b/>
+          <w:i/>
+        </w:rPr>
+        <w:t>updated_at</w:t>
+      </w:r>
+      <w:proofErr w:type="spellEnd"/>
+      <w:r>
+        <w:rPr>
+          <w:b/>
+          <w:i/>
+        </w:rPr>
+        <w:t xml:space="preserve"> </w:t>
+      </w:r>
     </w:p>
     <w:p>
       <w:pPr>
-        <w:pStyle w:val="Paragraphedeliste"/>
+        <w:rPr>
+          <w:b/>
+          <w:sz w:val="24"/>
+          <w:szCs w:val="24"/>
+        </w:rPr>
+      </w:pPr>
+      <w:r>
+        <w:rPr>
+          <w:b/>
+          <w:sz w:val="24"/>
+          <w:szCs w:val="24"/>
+        </w:rPr>
+        <w:t xml:space="preserve">Le champ </w:t>
+      </w:r>
+      <w:proofErr w:type="spellStart"/>
+      <w:r>
+        <w:rPr>
+          <w:b/>
+          <w:sz w:val="24"/>
+          <w:szCs w:val="24"/>
+        </w:rPr>
+        <w:t>gender</w:t>
+      </w:r>
+      <w:proofErr w:type="spellEnd"/>
+      <w:r>
+        <w:rPr>
+          <w:b/>
+          <w:sz w:val="24"/>
+          <w:szCs w:val="24"/>
+        </w:rPr>
+        <w:t> :</w:t>
+      </w:r>
+    </w:p>
+    <w:p>
+      <w:pPr>
+        <w:rPr>
+          <w:b/>
+        </w:rPr>
+      </w:pPr>
+      <w:r>
+        <w:rPr>
+          <w:b/>
+        </w:rPr>
+        <w:t xml:space="preserve">Le champ </w:t>
+      </w:r>
+      <w:proofErr w:type="spellStart"/>
+      <w:r>
+        <w:rPr>
+          <w:b/>
+        </w:rPr>
+        <w:t>gender</w:t>
+      </w:r>
+      <w:proofErr w:type="spellEnd"/>
+      <w:r>
+        <w:rPr>
+          <w:b/>
+        </w:rPr>
+        <w:t xml:space="preserve"> contient </w:t>
+      </w:r>
+      <w:r>
+        <w:rPr>
+          <w:b/>
+          <w:color w:val="70AD47" w:themeColor="accent6"/>
+        </w:rPr>
+        <w:t>m</w:t>
+      </w:r>
+      <w:r>
+        <w:rPr>
+          <w:b/>
+        </w:rPr>
+        <w:t xml:space="preserve"> ou </w:t>
+      </w:r>
+      <w:r>
+        <w:rPr>
+          <w:b/>
+          <w:color w:val="70AD47" w:themeColor="accent6"/>
+        </w:rPr>
+        <w:t>f</w:t>
+      </w:r>
+      <w:r>
+        <w:rPr>
+          <w:b/>
+        </w:rPr>
+        <w:t xml:space="preserve">   </w:t>
+      </w:r>
+      <w:proofErr w:type="gramStart"/>
+      <w:r>
+        <w:rPr>
+          <w:b/>
+        </w:rPr>
+        <w:t>( m</w:t>
+      </w:r>
+      <w:proofErr w:type="gramEnd"/>
+      <w:r>
+        <w:rPr>
+          <w:b/>
+        </w:rPr>
+        <w:t xml:space="preserve"> = male , f = </w:t>
+      </w:r>
+      <w:proofErr w:type="spellStart"/>
+      <w:r>
+        <w:rPr>
+          <w:b/>
+        </w:rPr>
+        <w:t>female</w:t>
+      </w:r>
+      <w:proofErr w:type="spellEnd"/>
+      <w:r>
+        <w:rPr>
+          <w:b/>
+        </w:rPr>
+        <w:t xml:space="preserve"> )</w:t>
+      </w:r>
+      <w:r>
+        <w:rPr>
+          <w:b/>
+        </w:rPr>
+        <w:t xml:space="preserve"> . </w:t>
+      </w:r>
+    </w:p>
+    <w:p>
+      <w:pPr>
+        <w:rPr>
+          <w:b/>
+          <w:sz w:val="20"/>
+          <w:szCs w:val="20"/>
+        </w:rPr>
+      </w:pPr>
+      <w:r>
+        <w:rPr>
+          <w:b/>
+          <w:sz w:val="24"/>
+          <w:szCs w:val="24"/>
+        </w:rPr>
+        <w:t xml:space="preserve">Le champ </w:t>
+      </w:r>
+      <w:proofErr w:type="spellStart"/>
+      <w:r>
+        <w:rPr>
+          <w:b/>
+          <w:sz w:val="24"/>
+          <w:szCs w:val="24"/>
+        </w:rPr>
+        <w:t>name</w:t>
+      </w:r>
+      <w:proofErr w:type="spellEnd"/>
+      <w:r>
+        <w:rPr>
+          <w:b/>
+          <w:sz w:val="24"/>
+          <w:szCs w:val="24"/>
+        </w:rPr>
+        <w:t> </w:t>
+      </w:r>
+      <w:proofErr w:type="gramStart"/>
+      <w:r>
+        <w:rPr>
+          <w:b/>
+          <w:sz w:val="24"/>
+          <w:szCs w:val="24"/>
+        </w:rPr>
+        <w:t>:</w:t>
+      </w:r>
+      <w:proofErr w:type="gramEnd"/>
+      <w:r>
+        <w:rPr>
+          <w:b/>
+          <w:sz w:val="24"/>
+          <w:szCs w:val="24"/>
+        </w:rPr>
+        <w:br/>
+      </w:r>
+      <w:r>
+        <w:rPr>
+          <w:b/>
+          <w:sz w:val="20"/>
+          <w:szCs w:val="20"/>
+        </w:rPr>
+        <w:t>D</w:t>
+      </w:r>
+      <w:r>
+        <w:rPr>
+          <w:b/>
+          <w:sz w:val="20"/>
+          <w:szCs w:val="20"/>
+        </w:rPr>
+        <w:t xml:space="preserve">oit faire 5 caractères mini, ne doit contenir que des caractères alphanumériques et être unique. </w:t>
+      </w:r>
+    </w:p>
+    <w:p>
+      <w:pPr>
+        <w:rPr>
+          <w:sz w:val="24"/>
+          <w:szCs w:val="24"/>
+        </w:rPr>
+      </w:pPr>
+      <w:r>
+        <w:rPr>
+          <w:b/>
+          <w:sz w:val="24"/>
+          <w:szCs w:val="24"/>
+        </w:rPr>
+        <w:t xml:space="preserve">Le champ </w:t>
+      </w:r>
+      <w:proofErr w:type="spellStart"/>
+      <w:r>
+        <w:rPr>
+          <w:b/>
+          <w:sz w:val="24"/>
+          <w:szCs w:val="24"/>
+        </w:rPr>
+        <w:t>birthday</w:t>
+      </w:r>
+      <w:proofErr w:type="spellEnd"/>
+      <w:r>
+        <w:rPr>
+          <w:b/>
+          <w:sz w:val="24"/>
+          <w:szCs w:val="24"/>
+        </w:rPr>
+        <w:t> </w:t>
+      </w:r>
+      <w:proofErr w:type="gramStart"/>
+      <w:r>
+        <w:rPr>
+          <w:b/>
+          <w:sz w:val="24"/>
+          <w:szCs w:val="24"/>
+        </w:rPr>
+        <w:t>:</w:t>
+      </w:r>
+      <w:proofErr w:type="gramEnd"/>
+      <w:r>
+        <w:rPr>
+          <w:b/>
+          <w:sz w:val="24"/>
+          <w:szCs w:val="24"/>
+        </w:rPr>
+        <w:br/>
+      </w:r>
+      <w:r>
+        <w:rPr>
+          <w:sz w:val="24"/>
+          <w:szCs w:val="24"/>
+        </w:rPr>
+        <w:t>Il faudra vérifier que l’âge de l’utilisateur est supérieur à 18.</w:t>
+      </w:r>
+    </w:p>
+    <w:p>
+      <w:pPr>
+        <w:rPr>
+          <w:color w:val="ED7D31" w:themeColor="accent2"/>
+          <w:sz w:val="24"/>
+          <w:szCs w:val="24"/>
+        </w:rPr>
+      </w:pPr>
+      <w:r>
+        <w:rPr>
+          <w:sz w:val="24"/>
+          <w:szCs w:val="24"/>
+        </w:rPr>
+        <w:t xml:space="preserve">Pour se faire vous pouvez intégrer cette règle de validation dans la méthode </w:t>
+      </w:r>
+      <w:proofErr w:type="spellStart"/>
+      <w:r>
+        <w:rPr>
+          <w:sz w:val="24"/>
+          <w:szCs w:val="24"/>
+        </w:rPr>
+        <w:t>validator</w:t>
+      </w:r>
+      <w:proofErr w:type="spellEnd"/>
+      <w:r>
+        <w:rPr>
+          <w:sz w:val="24"/>
+          <w:szCs w:val="24"/>
+        </w:rPr>
+        <w:t xml:space="preserve"> de la classe </w:t>
+      </w:r>
+      <w:proofErr w:type="spellStart"/>
+      <w:r>
+        <w:rPr>
+          <w:sz w:val="24"/>
+          <w:szCs w:val="24"/>
+        </w:rPr>
+        <w:t>UserController</w:t>
+      </w:r>
+      <w:proofErr w:type="spellEnd"/>
+      <w:r>
+        <w:rPr>
+          <w:sz w:val="24"/>
+          <w:szCs w:val="24"/>
+        </w:rPr>
+        <w:t xml:space="preserve"> : </w:t>
+      </w:r>
+      <w:r>
+        <w:rPr>
+          <w:color w:val="ED7D31" w:themeColor="accent2"/>
+          <w:sz w:val="24"/>
+          <w:szCs w:val="24"/>
+        </w:rPr>
+        <w:t>'</w:t>
+      </w:r>
+      <w:proofErr w:type="spellStart"/>
+      <w:r>
+        <w:rPr>
+          <w:color w:val="ED7D31" w:themeColor="accent2"/>
+          <w:sz w:val="24"/>
+          <w:szCs w:val="24"/>
+        </w:rPr>
+        <w:t>birthday</w:t>
+      </w:r>
+      <w:proofErr w:type="spellEnd"/>
+      <w:r>
+        <w:rPr>
+          <w:color w:val="ED7D31" w:themeColor="accent2"/>
+          <w:sz w:val="24"/>
+          <w:szCs w:val="24"/>
+        </w:rPr>
+        <w:t>' =&gt; '</w:t>
+      </w:r>
+      <w:proofErr w:type="spellStart"/>
+      <w:r>
+        <w:rPr>
+          <w:color w:val="ED7D31" w:themeColor="accent2"/>
+          <w:sz w:val="24"/>
+          <w:szCs w:val="24"/>
+        </w:rPr>
+        <w:t>required|date|before</w:t>
+      </w:r>
+      <w:proofErr w:type="spellEnd"/>
+      <w:r>
+        <w:rPr>
+          <w:color w:val="ED7D31" w:themeColor="accent2"/>
+          <w:sz w:val="24"/>
+          <w:szCs w:val="24"/>
+        </w:rPr>
+        <w:t>:-1</w:t>
+      </w:r>
+      <w:r>
+        <w:rPr>
+          <w:color w:val="ED7D31" w:themeColor="accent2"/>
+          <w:sz w:val="24"/>
+          <w:szCs w:val="24"/>
+        </w:rPr>
+        <w:t>8</w:t>
+      </w:r>
+      <w:r>
+        <w:rPr>
+          <w:color w:val="ED7D31" w:themeColor="accent2"/>
+          <w:sz w:val="24"/>
+          <w:szCs w:val="24"/>
+        </w:rPr>
+        <w:t xml:space="preserve"> </w:t>
+      </w:r>
+      <w:proofErr w:type="spellStart"/>
+      <w:r>
+        <w:rPr>
+          <w:color w:val="ED7D31" w:themeColor="accent2"/>
+          <w:sz w:val="24"/>
+          <w:szCs w:val="24"/>
+        </w:rPr>
+        <w:t>years</w:t>
+      </w:r>
+      <w:proofErr w:type="spellEnd"/>
+      <w:r>
+        <w:rPr>
+          <w:color w:val="ED7D31" w:themeColor="accent2"/>
+          <w:sz w:val="24"/>
+          <w:szCs w:val="24"/>
+        </w:rPr>
+        <w:t>'</w:t>
+      </w:r>
+    </w:p>
+    <w:p>
+      <w:pPr>
+        <w:rPr>
+          <w:b/>
+          <w:sz w:val="24"/>
+          <w:szCs w:val="24"/>
+        </w:rPr>
+      </w:pPr>
+      <w:r>
+        <w:rPr>
+          <w:b/>
+          <w:sz w:val="24"/>
+          <w:szCs w:val="24"/>
+        </w:rPr>
+        <w:lastRenderedPageBreak/>
+        <w:t xml:space="preserve">Les champs </w:t>
+      </w:r>
+      <w:proofErr w:type="spellStart"/>
+      <w:r>
+        <w:rPr>
+          <w:b/>
+          <w:sz w:val="24"/>
+          <w:szCs w:val="24"/>
+        </w:rPr>
+        <w:t>lat</w:t>
+      </w:r>
+      <w:proofErr w:type="spellEnd"/>
+      <w:r>
+        <w:rPr>
+          <w:b/>
+          <w:sz w:val="24"/>
+          <w:szCs w:val="24"/>
+        </w:rPr>
+        <w:t xml:space="preserve"> et </w:t>
+      </w:r>
+      <w:proofErr w:type="spellStart"/>
+      <w:r>
+        <w:rPr>
+          <w:b/>
+          <w:sz w:val="24"/>
+          <w:szCs w:val="24"/>
+        </w:rPr>
+        <w:t>lng</w:t>
+      </w:r>
+      <w:proofErr w:type="spellEnd"/>
+      <w:r>
+        <w:rPr>
+          <w:b/>
+          <w:sz w:val="24"/>
+          <w:szCs w:val="24"/>
+        </w:rPr>
+        <w:t> :</w:t>
+      </w:r>
+    </w:p>
+    <w:p>
+      <w:pPr>
+        <w:rPr>
+          <w:sz w:val="24"/>
+          <w:szCs w:val="24"/>
+        </w:rPr>
+      </w:pPr>
+      <w:r>
+        <w:rPr>
+          <w:sz w:val="24"/>
+          <w:szCs w:val="24"/>
+        </w:rPr>
+        <w:t xml:space="preserve">La latitude </w:t>
+      </w:r>
+      <w:r>
+        <w:rPr>
+          <w:sz w:val="24"/>
+          <w:szCs w:val="24"/>
+        </w:rPr>
+        <w:t>et longitude</w:t>
+      </w:r>
+      <w:r>
+        <w:rPr>
+          <w:sz w:val="24"/>
+          <w:szCs w:val="24"/>
+        </w:rPr>
+        <w:t xml:space="preserve"> seront récupérées</w:t>
+      </w:r>
+      <w:r>
+        <w:rPr>
+          <w:sz w:val="24"/>
+          <w:szCs w:val="24"/>
+        </w:rPr>
+        <w:t xml:space="preserve"> en fonction du code postal</w:t>
+      </w:r>
+      <w:r>
+        <w:rPr>
+          <w:sz w:val="24"/>
+          <w:szCs w:val="24"/>
+        </w:rPr>
+        <w:t xml:space="preserve"> grâce à l’api de </w:t>
+      </w:r>
+      <w:proofErr w:type="spellStart"/>
+      <w:r>
+        <w:rPr>
+          <w:sz w:val="24"/>
+          <w:szCs w:val="24"/>
+        </w:rPr>
+        <w:t>google</w:t>
+      </w:r>
+      <w:proofErr w:type="spellEnd"/>
+      <w:r>
+        <w:rPr>
+          <w:sz w:val="24"/>
+          <w:szCs w:val="24"/>
+        </w:rPr>
+        <w:t xml:space="preserve"> </w:t>
+      </w:r>
+      <w:proofErr w:type="spellStart"/>
+      <w:r>
+        <w:rPr>
+          <w:sz w:val="24"/>
+          <w:szCs w:val="24"/>
+        </w:rPr>
+        <w:t>maps</w:t>
+      </w:r>
+      <w:proofErr w:type="spellEnd"/>
+      <w:r>
+        <w:rPr>
+          <w:sz w:val="24"/>
+          <w:szCs w:val="24"/>
+        </w:rPr>
+        <w:t>.</w:t>
+      </w:r>
+      <w:r>
+        <w:rPr>
+          <w:sz w:val="24"/>
+          <w:szCs w:val="24"/>
+        </w:rPr>
+        <w:t xml:space="preserve"> </w:t>
+      </w:r>
+      <w:r>
+        <w:rPr>
+          <w:sz w:val="24"/>
+          <w:szCs w:val="24"/>
+        </w:rPr>
+        <w:t xml:space="preserve">Il faudra donc extraire au moment du traitement de l’envoi du formulaire d’inscription les </w:t>
+      </w:r>
+      <w:r>
+        <w:rPr>
+          <w:sz w:val="24"/>
+          <w:szCs w:val="24"/>
+        </w:rPr>
+        <w:t>informations de la page http://maps.googleapis.com/maps/api/geocode/json?address={{ code postal}}%20france</w:t>
+      </w:r>
+      <w:r>
+        <w:rPr>
+          <w:sz w:val="24"/>
+          <w:szCs w:val="24"/>
+        </w:rPr>
+        <w:t xml:space="preserve"> via la fonction  </w:t>
+      </w:r>
+      <w:hyperlink r:id="rId6" w:history="1">
+        <w:r>
+          <w:rPr>
+            <w:rStyle w:val="Lienhypertexte"/>
+            <w:sz w:val="24"/>
+            <w:szCs w:val="24"/>
+          </w:rPr>
+          <w:t>http://php.net/manual/fr/function.file-get-contents.php</w:t>
+        </w:r>
+      </w:hyperlink>
+      <w:r>
+        <w:rPr>
+          <w:sz w:val="24"/>
+          <w:szCs w:val="24"/>
+        </w:rPr>
+        <w:t xml:space="preserve"> ; </w:t>
+      </w:r>
+      <w:r>
+        <w:rPr>
+          <w:sz w:val="24"/>
+          <w:szCs w:val="24"/>
+        </w:rPr>
+        <w:t xml:space="preserve">et le convertir en tableau associatif avec la fonction </w:t>
+      </w:r>
+      <w:hyperlink r:id="rId7" w:history="1">
+        <w:r>
+          <w:rPr>
+            <w:rStyle w:val="Lienhypertexte"/>
+            <w:sz w:val="24"/>
+            <w:szCs w:val="24"/>
+          </w:rPr>
+          <w:t>http://php.net/manual/fr/function.json-decode.php</w:t>
+        </w:r>
+      </w:hyperlink>
+      <w:r>
+        <w:rPr>
+          <w:sz w:val="24"/>
+          <w:szCs w:val="24"/>
+        </w:rPr>
+        <w:t xml:space="preserve"> pour en extraire les données (de la même manière qu’en TP sur l’api Google </w:t>
+      </w:r>
+      <w:proofErr w:type="spellStart"/>
+      <w:r>
+        <w:rPr>
+          <w:sz w:val="24"/>
+          <w:szCs w:val="24"/>
+        </w:rPr>
+        <w:t>map</w:t>
+      </w:r>
+      <w:proofErr w:type="spellEnd"/>
+      <w:r>
+        <w:rPr>
+          <w:sz w:val="24"/>
+          <w:szCs w:val="24"/>
+        </w:rPr>
+        <w:t xml:space="preserve"> en JS).</w:t>
+      </w:r>
+    </w:p>
+    <w:p>
+      <w:pPr>
         <w:rPr>
           <w:b/>
           <w:i/>
@@ -2319,17 +3074,18 @@
           <w:sz w:val="20"/>
           <w:szCs w:val="20"/>
         </w:rPr>
-        <w:t>NB : Le code postal doit permettre de récupérer les coordonnées GPS (latitude et longitude</w:t>
-      </w:r>
-      <w:r>
+        <w:t>Exemple de la marche à suivre :</w:t>
+      </w:r>
+    </w:p>
+    <w:p>
+      <w:pPr>
         <w:rPr>
           <w:b/>
           <w:i/>
           <w:sz w:val="20"/>
           <w:szCs w:val="20"/>
         </w:rPr>
-        <w:t xml:space="preserve">) ainsi que le nom de la ville </w:t>
-      </w:r>
+      </w:pPr>
       <w:r>
         <w:rPr>
           <w:b/>
@@ -2337,7 +3093,7 @@
           <w:sz w:val="20"/>
           <w:szCs w:val="20"/>
         </w:rPr>
-        <w:t>grâce</w:t>
+        <w:t>Supposons que le c</w:t>
       </w:r>
       <w:r>
         <w:rPr>
@@ -2346,9 +3102,8 @@
           <w:sz w:val="20"/>
           <w:szCs w:val="20"/>
         </w:rPr>
-        <w:t xml:space="preserve"> à l’API </w:t>
-      </w:r>
-      <w:proofErr w:type="spellStart"/>
+        <w:t xml:space="preserve">ontenu </w:t>
+      </w:r>
       <w:r>
         <w:rPr>
           <w:b/>
@@ -2356,9 +3111,8 @@
           <w:sz w:val="20"/>
           <w:szCs w:val="20"/>
         </w:rPr>
-        <w:t>google</w:t>
-      </w:r>
-      <w:proofErr w:type="spellEnd"/>
+        <w:t xml:space="preserve">renvoyé par </w:t>
+      </w:r>
       <w:r>
         <w:rPr>
           <w:b/>
@@ -2366,58 +3120,9 @@
           <w:sz w:val="20"/>
           <w:szCs w:val="20"/>
         </w:rPr>
-        <w:t xml:space="preserve"> </w:t>
-      </w:r>
-      <w:proofErr w:type="spellStart"/>
-      <w:r>
-        <w:rPr>
-          <w:b/>
-          <w:i/>
-          <w:sz w:val="20"/>
-          <w:szCs w:val="20"/>
-        </w:rPr>
-        <w:t>maps</w:t>
-      </w:r>
-      <w:proofErr w:type="spellEnd"/>
-      <w:r>
-        <w:rPr>
-          <w:b/>
-          <w:i/>
-          <w:sz w:val="20"/>
-          <w:szCs w:val="20"/>
-        </w:rPr>
-        <w:t>.</w:t>
-      </w:r>
-    </w:p>
-    <w:p>
-      <w:pPr>
-        <w:pStyle w:val="Paragraphedeliste"/>
-        <w:rPr>
-          <w:b/>
-          <w:i/>
-          <w:sz w:val="20"/>
-          <w:szCs w:val="20"/>
-        </w:rPr>
-      </w:pPr>
-      <w:r>
-        <w:rPr>
-          <w:b/>
-          <w:i/>
-          <w:sz w:val="20"/>
-          <w:szCs w:val="20"/>
-        </w:rPr>
-        <w:t>Pour se faire il faudra récupérer les informations de la page http://maps.googleapis.com/maps/api/geocode/json?address={{ code postal}}%20france</w:t>
-      </w:r>
-      <w:r>
-        <w:rPr>
-          <w:b/>
-          <w:i/>
-          <w:sz w:val="20"/>
-          <w:szCs w:val="20"/>
-        </w:rPr>
-        <w:t xml:space="preserve"> via la fonction  </w:t>
-      </w:r>
-      <w:hyperlink r:id="rId6" w:history="1">
+        <w:t xml:space="preserve">la page </w:t>
+      </w:r>
+      <w:hyperlink r:id="rId8" w:history="1">
         <w:r>
           <w:rPr>
             <w:rStyle w:val="Lienhypertexte"/>
@@ -2426,7 +3131,7 @@
             <w:sz w:val="20"/>
             <w:szCs w:val="20"/>
           </w:rPr>
-          <w:t>http://php.net/manual/fr/function.file-get-contents.php</w:t>
+          <w:t>http://site.com/api.json</w:t>
         </w:r>
       </w:hyperlink>
       <w:r>
@@ -2436,20 +3141,8 @@
           <w:sz w:val="20"/>
           <w:szCs w:val="20"/>
         </w:rPr>
-        <w:t xml:space="preserve"> et le convertir en tableau associatif avec la fonction </w:t>
-      </w:r>
-      <w:hyperlink r:id="rId7" w:history="1">
-        <w:r>
-          <w:rPr>
-            <w:rStyle w:val="Lienhypertexte"/>
-            <w:b/>
-            <w:i/>
-            <w:sz w:val="20"/>
-            <w:szCs w:val="20"/>
-          </w:rPr>
-          <w:t>http://php.net/manual/fr/function.json-decode.php</w:t>
-        </w:r>
-      </w:hyperlink>
+        <w:t xml:space="preserve"> </w:t>
+      </w:r>
       <w:r>
         <w:rPr>
           <w:b/>
@@ -2457,9 +3150,8 @@
           <w:sz w:val="20"/>
           <w:szCs w:val="20"/>
         </w:rPr>
-        <w:t xml:space="preserve"> pour en extraire les données (de la même manière qu’en TP sur l’api Google </w:t>
-      </w:r>
-      <w:proofErr w:type="spellStart"/>
+        <w:t>soit celui-ci</w:t>
+      </w:r>
       <w:r>
         <w:rPr>
           <w:b/>
@@ -2467,384 +3159,847 @@
           <w:sz w:val="20"/>
           <w:szCs w:val="20"/>
         </w:rPr>
-        <w:t>map</w:t>
-      </w:r>
-      <w:proofErr w:type="spellEnd"/>
-      <w:r>
-        <w:rPr>
-          <w:b/>
+        <w:t>:</w:t>
+      </w:r>
+    </w:p>
+    <w:p>
+      <w:pPr>
+        <w:pStyle w:val="Paragraphedeliste"/>
+        <w:rPr>
           <w:i/>
           <w:sz w:val="20"/>
           <w:szCs w:val="20"/>
         </w:rPr>
-        <w:t xml:space="preserve"> en JS).</w:t>
+      </w:pPr>
+      <w:proofErr w:type="gramStart"/>
+      <w:r>
+        <w:rPr>
+          <w:i/>
+          <w:sz w:val="20"/>
+          <w:szCs w:val="20"/>
+        </w:rPr>
+        <w:t>{ "</w:t>
+      </w:r>
+      <w:proofErr w:type="gramEnd"/>
+      <w:r>
+        <w:rPr>
+          <w:i/>
+          <w:sz w:val="20"/>
+          <w:szCs w:val="20"/>
+        </w:rPr>
+        <w:t>info1" : "</w:t>
+      </w:r>
+      <w:proofErr w:type="spellStart"/>
+      <w:r>
+        <w:rPr>
+          <w:i/>
+          <w:sz w:val="20"/>
+          <w:szCs w:val="20"/>
+        </w:rPr>
+        <w:t>Foo</w:t>
+      </w:r>
+      <w:proofErr w:type="spellEnd"/>
+      <w:r>
+        <w:rPr>
+          <w:i/>
+          <w:sz w:val="20"/>
+          <w:szCs w:val="20"/>
+        </w:rPr>
+        <w:t>",</w:t>
       </w:r>
     </w:p>
     <w:p>
       <w:pPr>
-        <w:rPr>
-          <w:b/>
+        <w:pStyle w:val="Paragraphedeliste"/>
+        <w:rPr>
           <w:i/>
-          <w:u w:val="single"/>
+          <w:sz w:val="20"/>
+          <w:szCs w:val="20"/>
         </w:rPr>
       </w:pPr>
       <w:r>
         <w:rPr>
-          <w:b/>
           <w:i/>
-          <w:u w:val="single"/>
-        </w:rPr>
-        <w:t xml:space="preserve">Champs de la table </w:t>
-      </w:r>
-      <w:proofErr w:type="spellStart"/>
-      <w:r>
-        <w:rPr>
-          <w:b/>
-          <w:i/>
-          <w:u w:val="single"/>
-        </w:rPr>
-        <w:t>users</w:t>
-      </w:r>
-      <w:proofErr w:type="spellEnd"/>
-      <w:r>
-        <w:rPr>
-          <w:b/>
-          <w:i/>
-          <w:u w:val="single"/>
-        </w:rPr>
-        <w:t> :</w:t>
+          <w:sz w:val="20"/>
+          <w:szCs w:val="20"/>
+        </w:rPr>
+        <w:t xml:space="preserve">  "info2" : "Bar",</w:t>
       </w:r>
     </w:p>
     <w:p>
       <w:pPr>
-        <w:rPr>
-          <w:b/>
+        <w:pStyle w:val="Paragraphedeliste"/>
+        <w:rPr>
           <w:i/>
+          <w:sz w:val="20"/>
+          <w:szCs w:val="20"/>
         </w:rPr>
       </w:pPr>
       <w:r>
         <w:rPr>
-          <w:b/>
           <w:i/>
-        </w:rPr>
-        <w:t>i</w:t>
-      </w:r>
-      <w:r>
-        <w:rPr>
-          <w:b/>
+          <w:sz w:val="20"/>
+          <w:szCs w:val="20"/>
+        </w:rPr>
+        <w:t xml:space="preserve">  "info3" : ["hello","</w:t>
+      </w:r>
+      <w:proofErr w:type="spellStart"/>
+      <w:r>
+        <w:rPr>
           <w:i/>
-        </w:rPr>
-        <w:t xml:space="preserve">d, </w:t>
+          <w:sz w:val="20"/>
+          <w:szCs w:val="20"/>
+        </w:rPr>
+        <w:t>word</w:t>
+      </w:r>
+      <w:proofErr w:type="spellEnd"/>
+      <w:r>
+        <w:rPr>
+          <w:i/>
+          <w:sz w:val="20"/>
+          <w:szCs w:val="20"/>
+        </w:rPr>
+        <w:t>"]</w:t>
+      </w:r>
+    </w:p>
+    <w:p>
+      <w:pPr>
+        <w:pStyle w:val="Paragraphedeliste"/>
+        <w:rPr>
+          <w:i/>
+          <w:sz w:val="20"/>
+          <w:szCs w:val="20"/>
+        </w:rPr>
+      </w:pPr>
+      <w:r>
+        <w:rPr>
+          <w:i/>
+          <w:sz w:val="20"/>
+          <w:szCs w:val="20"/>
+        </w:rPr>
+        <w:t xml:space="preserve"> }</w:t>
+      </w:r>
+    </w:p>
+    <w:p>
+      <w:pPr>
+        <w:pStyle w:val="Paragraphedeliste"/>
+        <w:rPr>
+          <w:b/>
+          <w:i/>
+          <w:sz w:val="20"/>
+          <w:szCs w:val="20"/>
+        </w:rPr>
+      </w:pPr>
+      <w:r>
+        <w:rPr>
+          <w:b/>
+          <w:i/>
+          <w:sz w:val="20"/>
+          <w:szCs w:val="20"/>
+        </w:rPr>
+        <w:t xml:space="preserve"> </w:t>
+      </w:r>
+    </w:p>
+    <w:p>
+      <w:pPr>
+        <w:pStyle w:val="Paragraphedeliste"/>
+        <w:rPr>
+          <w:sz w:val="20"/>
+          <w:szCs w:val="20"/>
+        </w:rPr>
+      </w:pPr>
+      <w:r>
+        <w:rPr>
+          <w:sz w:val="20"/>
+          <w:szCs w:val="20"/>
+        </w:rPr>
+        <w:t>Si l’on</w:t>
+      </w:r>
+      <w:r>
+        <w:rPr>
+          <w:sz w:val="20"/>
+          <w:szCs w:val="20"/>
+        </w:rPr>
+        <w:t xml:space="preserve"> souhaite récupérer le contenu de cette page en </w:t>
       </w:r>
       <w:proofErr w:type="spellStart"/>
       <w:r>
         <w:rPr>
-          <w:b/>
-          <w:i/>
-        </w:rPr>
-        <w:t>name</w:t>
+          <w:sz w:val="20"/>
+          <w:szCs w:val="20"/>
+        </w:rPr>
+        <w:t>php</w:t>
       </w:r>
       <w:proofErr w:type="spellEnd"/>
       <w:r>
         <w:rPr>
-          <w:b/>
-          <w:i/>
-        </w:rPr>
-        <w:t xml:space="preserve">, </w:t>
+          <w:sz w:val="20"/>
+          <w:szCs w:val="20"/>
+        </w:rPr>
+        <w:t xml:space="preserve"> afin d’en extraire les données qui nous intéresse voici la marche à suivre :</w:t>
+      </w:r>
+    </w:p>
+    <w:p>
+      <w:pPr>
+        <w:pStyle w:val="Paragraphedeliste"/>
+        <w:rPr>
+          <w:sz w:val="20"/>
+          <w:szCs w:val="20"/>
+        </w:rPr>
+      </w:pPr>
+    </w:p>
+    <w:p>
+      <w:pPr>
+        <w:pStyle w:val="Paragraphedeliste"/>
+        <w:rPr>
+          <w:sz w:val="20"/>
+          <w:szCs w:val="20"/>
+        </w:rPr>
+      </w:pPr>
+      <w:proofErr w:type="gramStart"/>
+      <w:r>
+        <w:rPr>
+          <w:sz w:val="20"/>
+          <w:szCs w:val="20"/>
+        </w:rPr>
+        <w:t>&lt;?</w:t>
       </w:r>
       <w:proofErr w:type="spellStart"/>
       <w:r>
         <w:rPr>
-          <w:b/>
-          <w:i/>
-        </w:rPr>
-        <w:t>firstname</w:t>
-      </w:r>
-      <w:proofErr w:type="spellEnd"/>
-      <w:r>
-        <w:rPr>
-          <w:b/>
-          <w:i/>
-        </w:rPr>
-        <w:t xml:space="preserve">, </w:t>
-      </w:r>
-      <w:proofErr w:type="spellStart"/>
-      <w:r>
-        <w:rPr>
-          <w:b/>
-          <w:i/>
-        </w:rPr>
-        <w:t>lastname</w:t>
-      </w:r>
-      <w:proofErr w:type="spellEnd"/>
-      <w:r>
-        <w:rPr>
-          <w:b/>
-          <w:i/>
-        </w:rPr>
-        <w:t xml:space="preserve">, </w:t>
-      </w:r>
-      <w:r>
-        <w:rPr>
-          <w:b/>
-          <w:i/>
-        </w:rPr>
-        <w:t xml:space="preserve">description, </w:t>
-      </w:r>
-      <w:proofErr w:type="spellStart"/>
-      <w:r>
-        <w:rPr>
-          <w:b/>
-          <w:i/>
-        </w:rPr>
-        <w:t>gender</w:t>
-      </w:r>
-      <w:proofErr w:type="spellEnd"/>
-      <w:r>
-        <w:rPr>
-          <w:b/>
-          <w:i/>
-        </w:rPr>
-        <w:t xml:space="preserve">, email, </w:t>
-      </w:r>
-      <w:proofErr w:type="spellStart"/>
-      <w:r>
-        <w:rPr>
-          <w:b/>
-          <w:i/>
-        </w:rPr>
-        <w:t>zipcode</w:t>
-      </w:r>
-      <w:proofErr w:type="spellEnd"/>
-      <w:r>
-        <w:rPr>
-          <w:b/>
-          <w:i/>
-        </w:rPr>
-        <w:t xml:space="preserve">, </w:t>
-      </w:r>
-      <w:r>
-        <w:rPr>
-          <w:b/>
-          <w:i/>
-        </w:rPr>
-        <w:t xml:space="preserve">city, </w:t>
-      </w:r>
-      <w:proofErr w:type="spellStart"/>
-      <w:r>
-        <w:rPr>
-          <w:b/>
-          <w:i/>
-        </w:rPr>
-        <w:t>lat</w:t>
-      </w:r>
-      <w:proofErr w:type="spellEnd"/>
-      <w:r>
-        <w:rPr>
-          <w:b/>
-          <w:i/>
-        </w:rPr>
-        <w:t xml:space="preserve">, </w:t>
-      </w:r>
-      <w:proofErr w:type="spellStart"/>
-      <w:r>
-        <w:rPr>
-          <w:b/>
-          <w:i/>
-        </w:rPr>
-        <w:t>lng</w:t>
-      </w:r>
-      <w:proofErr w:type="spellEnd"/>
-      <w:r>
-        <w:rPr>
-          <w:b/>
-          <w:i/>
-        </w:rPr>
-        <w:t xml:space="preserve">, </w:t>
-      </w:r>
-      <w:r>
-        <w:rPr>
-          <w:b/>
-          <w:i/>
-        </w:rPr>
-        <w:t xml:space="preserve">rate, </w:t>
-      </w:r>
-      <w:proofErr w:type="spellStart"/>
-      <w:r>
-        <w:rPr>
-          <w:b/>
-          <w:i/>
-        </w:rPr>
-        <w:t>birthday</w:t>
-      </w:r>
-      <w:proofErr w:type="gramStart"/>
-      <w:r>
-        <w:rPr>
-          <w:b/>
-          <w:i/>
-        </w:rPr>
-        <w:t>,password</w:t>
+          <w:sz w:val="20"/>
+          <w:szCs w:val="20"/>
+        </w:rPr>
+        <w:t>php</w:t>
       </w:r>
       <w:proofErr w:type="spellEnd"/>
       <w:proofErr w:type="gramEnd"/>
       <w:r>
         <w:rPr>
+          <w:sz w:val="20"/>
+          <w:szCs w:val="20"/>
+        </w:rPr>
+        <w:t xml:space="preserve"> $</w:t>
+      </w:r>
+      <w:proofErr w:type="spellStart"/>
+      <w:r>
+        <w:rPr>
+          <w:sz w:val="20"/>
+          <w:szCs w:val="20"/>
+        </w:rPr>
+        <w:t>json</w:t>
+      </w:r>
+      <w:proofErr w:type="spellEnd"/>
+      <w:r>
+        <w:rPr>
+          <w:sz w:val="20"/>
+          <w:szCs w:val="20"/>
+        </w:rPr>
+        <w:t xml:space="preserve"> = </w:t>
+      </w:r>
+      <w:proofErr w:type="spellStart"/>
+      <w:r>
+        <w:rPr>
+          <w:sz w:val="20"/>
+          <w:szCs w:val="20"/>
+        </w:rPr>
+        <w:t>file_get_contents</w:t>
+      </w:r>
+      <w:proofErr w:type="spellEnd"/>
+      <w:r>
+        <w:rPr>
+          <w:sz w:val="20"/>
+          <w:szCs w:val="20"/>
+        </w:rPr>
+        <w:t>('http://site.com/</w:t>
+      </w:r>
+      <w:proofErr w:type="spellStart"/>
+      <w:r>
+        <w:rPr>
+          <w:sz w:val="20"/>
+          <w:szCs w:val="20"/>
+        </w:rPr>
+        <w:t>api.json</w:t>
+      </w:r>
+      <w:proofErr w:type="spellEnd"/>
+      <w:r>
+        <w:rPr>
+          <w:sz w:val="20"/>
+          <w:szCs w:val="20"/>
+        </w:rPr>
+        <w:t>');</w:t>
+      </w:r>
+    </w:p>
+    <w:p>
+      <w:pPr>
+        <w:pStyle w:val="Paragraphedeliste"/>
+        <w:rPr>
+          <w:sz w:val="20"/>
+          <w:szCs w:val="20"/>
+        </w:rPr>
+      </w:pPr>
+    </w:p>
+    <w:p>
+      <w:pPr>
+        <w:pStyle w:val="Paragraphedeliste"/>
+        <w:rPr>
+          <w:sz w:val="20"/>
+          <w:szCs w:val="20"/>
+        </w:rPr>
+      </w:pPr>
+      <w:r>
+        <w:rPr>
+          <w:sz w:val="20"/>
+          <w:szCs w:val="20"/>
+        </w:rPr>
+        <w:t>/*</w:t>
+      </w:r>
+    </w:p>
+    <w:p>
+      <w:pPr>
+        <w:pStyle w:val="Paragraphedeliste"/>
+        <w:rPr>
+          <w:sz w:val="20"/>
+          <w:szCs w:val="20"/>
+        </w:rPr>
+      </w:pPr>
+    </w:p>
+    <w:p>
+      <w:pPr>
+        <w:pStyle w:val="Paragraphedeliste"/>
+        <w:rPr>
+          <w:sz w:val="20"/>
+          <w:szCs w:val="20"/>
+        </w:rPr>
+      </w:pPr>
+      <w:r>
+        <w:rPr>
+          <w:sz w:val="20"/>
+          <w:szCs w:val="20"/>
+        </w:rPr>
+        <w:t>$</w:t>
+      </w:r>
+      <w:proofErr w:type="spellStart"/>
+      <w:r>
+        <w:rPr>
+          <w:sz w:val="20"/>
+          <w:szCs w:val="20"/>
+        </w:rPr>
+        <w:t>json</w:t>
+      </w:r>
+      <w:proofErr w:type="spellEnd"/>
+      <w:r>
+        <w:rPr>
+          <w:sz w:val="20"/>
+          <w:szCs w:val="20"/>
+        </w:rPr>
+        <w:t xml:space="preserve"> contiendra l'intégralité du contenu renvoyé par la page http://site.com/api.json : </w:t>
+      </w:r>
+    </w:p>
+    <w:p>
+      <w:pPr>
+        <w:pStyle w:val="Paragraphedeliste"/>
+        <w:rPr>
+          <w:sz w:val="20"/>
+          <w:szCs w:val="20"/>
+        </w:rPr>
+      </w:pPr>
+      <w:proofErr w:type="gramStart"/>
+      <w:r>
+        <w:rPr>
+          <w:sz w:val="20"/>
+          <w:szCs w:val="20"/>
+        </w:rPr>
+        <w:t>{ "</w:t>
+      </w:r>
+      <w:proofErr w:type="gramEnd"/>
+      <w:r>
+        <w:rPr>
+          <w:sz w:val="20"/>
+          <w:szCs w:val="20"/>
+        </w:rPr>
+        <w:t>info1" : "</w:t>
+      </w:r>
+      <w:proofErr w:type="spellStart"/>
+      <w:r>
+        <w:rPr>
+          <w:sz w:val="20"/>
+          <w:szCs w:val="20"/>
+        </w:rPr>
+        <w:t>Foo</w:t>
+      </w:r>
+      <w:proofErr w:type="spellEnd"/>
+      <w:r>
+        <w:rPr>
+          <w:sz w:val="20"/>
+          <w:szCs w:val="20"/>
+        </w:rPr>
+        <w:t>",</w:t>
+      </w:r>
+    </w:p>
+    <w:p>
+      <w:pPr>
+        <w:pStyle w:val="Paragraphedeliste"/>
+        <w:rPr>
+          <w:sz w:val="20"/>
+          <w:szCs w:val="20"/>
+        </w:rPr>
+      </w:pPr>
+      <w:r>
+        <w:rPr>
+          <w:sz w:val="20"/>
+          <w:szCs w:val="20"/>
+        </w:rPr>
+        <w:t xml:space="preserve">  "info2" : "Bar",</w:t>
+      </w:r>
+    </w:p>
+    <w:p>
+      <w:pPr>
+        <w:pStyle w:val="Paragraphedeliste"/>
+        <w:rPr>
+          <w:sz w:val="20"/>
+          <w:szCs w:val="20"/>
+        </w:rPr>
+      </w:pPr>
+      <w:r>
+        <w:rPr>
+          <w:sz w:val="20"/>
+          <w:szCs w:val="20"/>
+        </w:rPr>
+        <w:t xml:space="preserve">  "info3" : ["hello","</w:t>
+      </w:r>
+      <w:proofErr w:type="spellStart"/>
+      <w:r>
+        <w:rPr>
+          <w:sz w:val="20"/>
+          <w:szCs w:val="20"/>
+        </w:rPr>
+        <w:t>word</w:t>
+      </w:r>
+      <w:proofErr w:type="spellEnd"/>
+      <w:r>
+        <w:rPr>
+          <w:sz w:val="20"/>
+          <w:szCs w:val="20"/>
+        </w:rPr>
+        <w:t>"]</w:t>
+      </w:r>
+    </w:p>
+    <w:p>
+      <w:pPr>
+        <w:pStyle w:val="Paragraphedeliste"/>
+        <w:rPr>
+          <w:sz w:val="20"/>
+          <w:szCs w:val="20"/>
+        </w:rPr>
+      </w:pPr>
+      <w:r>
+        <w:rPr>
+          <w:sz w:val="20"/>
+          <w:szCs w:val="20"/>
+        </w:rPr>
+        <w:t xml:space="preserve"> }</w:t>
+      </w:r>
+    </w:p>
+    <w:p>
+      <w:pPr>
+        <w:pStyle w:val="Paragraphedeliste"/>
+        <w:rPr>
+          <w:sz w:val="20"/>
+          <w:szCs w:val="20"/>
+        </w:rPr>
+      </w:pPr>
+    </w:p>
+    <w:p>
+      <w:pPr>
+        <w:pStyle w:val="Paragraphedeliste"/>
+        <w:rPr>
+          <w:sz w:val="20"/>
+          <w:szCs w:val="20"/>
+        </w:rPr>
+      </w:pPr>
+      <w:r>
+        <w:rPr>
+          <w:sz w:val="20"/>
+          <w:szCs w:val="20"/>
+        </w:rPr>
+        <w:t>*/</w:t>
+      </w:r>
+    </w:p>
+    <w:p>
+      <w:pPr>
+        <w:pStyle w:val="Paragraphedeliste"/>
+        <w:rPr>
+          <w:sz w:val="20"/>
+          <w:szCs w:val="20"/>
+        </w:rPr>
+      </w:pPr>
+      <w:bookmarkStart w:id="0" w:name="_GoBack"/>
+      <w:bookmarkEnd w:id="0"/>
+    </w:p>
+    <w:p>
+      <w:pPr>
+        <w:pStyle w:val="Paragraphedeliste"/>
+        <w:rPr>
+          <w:sz w:val="20"/>
+          <w:szCs w:val="20"/>
+        </w:rPr>
+      </w:pPr>
+      <w:r>
+        <w:rPr>
+          <w:sz w:val="20"/>
+          <w:szCs w:val="20"/>
+        </w:rPr>
+        <w:t xml:space="preserve">$data = </w:t>
+      </w:r>
+      <w:proofErr w:type="spellStart"/>
+      <w:r>
+        <w:rPr>
+          <w:sz w:val="20"/>
+          <w:szCs w:val="20"/>
+        </w:rPr>
+        <w:t>json_</w:t>
+      </w:r>
+      <w:proofErr w:type="gramStart"/>
+      <w:r>
+        <w:rPr>
+          <w:sz w:val="20"/>
+          <w:szCs w:val="20"/>
+        </w:rPr>
+        <w:t>decode</w:t>
+      </w:r>
+      <w:proofErr w:type="spellEnd"/>
+      <w:r>
+        <w:rPr>
+          <w:sz w:val="20"/>
+          <w:szCs w:val="20"/>
+        </w:rPr>
+        <w:t>(</w:t>
+      </w:r>
+      <w:proofErr w:type="gramEnd"/>
+      <w:r>
+        <w:rPr>
+          <w:sz w:val="20"/>
+          <w:szCs w:val="20"/>
+        </w:rPr>
+        <w:t>$</w:t>
+      </w:r>
+      <w:proofErr w:type="spellStart"/>
+      <w:r>
+        <w:rPr>
+          <w:sz w:val="20"/>
+          <w:szCs w:val="20"/>
+        </w:rPr>
+        <w:t>json,true</w:t>
+      </w:r>
+      <w:proofErr w:type="spellEnd"/>
+      <w:r>
+        <w:rPr>
+          <w:sz w:val="20"/>
+          <w:szCs w:val="20"/>
+        </w:rPr>
+        <w:t>);</w:t>
+      </w:r>
+      <w:r>
+        <w:rPr>
+          <w:sz w:val="20"/>
+          <w:szCs w:val="20"/>
+        </w:rPr>
+        <w:t xml:space="preserve">  // On converti l’objet </w:t>
+      </w:r>
+      <w:proofErr w:type="spellStart"/>
+      <w:r>
+        <w:rPr>
+          <w:sz w:val="20"/>
+          <w:szCs w:val="20"/>
+        </w:rPr>
+        <w:t>json</w:t>
+      </w:r>
+      <w:proofErr w:type="spellEnd"/>
+      <w:r>
+        <w:rPr>
+          <w:sz w:val="20"/>
+          <w:szCs w:val="20"/>
+        </w:rPr>
+        <w:t xml:space="preserve"> en tableau associatif interprétable par </w:t>
+      </w:r>
+      <w:proofErr w:type="spellStart"/>
+      <w:r>
+        <w:rPr>
+          <w:sz w:val="20"/>
+          <w:szCs w:val="20"/>
+        </w:rPr>
+        <w:t>php</w:t>
+      </w:r>
+      <w:proofErr w:type="spellEnd"/>
+    </w:p>
+    <w:p>
+      <w:pPr>
+        <w:pStyle w:val="Paragraphedeliste"/>
+        <w:rPr>
+          <w:sz w:val="20"/>
+          <w:szCs w:val="20"/>
+        </w:rPr>
+      </w:pPr>
+    </w:p>
+    <w:p>
+      <w:pPr>
+        <w:pStyle w:val="Paragraphedeliste"/>
+        <w:rPr>
+          <w:sz w:val="20"/>
+          <w:szCs w:val="20"/>
+        </w:rPr>
+      </w:pPr>
+      <w:r>
+        <w:rPr>
+          <w:sz w:val="20"/>
+          <w:szCs w:val="20"/>
+        </w:rPr>
+        <w:t>/*</w:t>
+      </w:r>
+    </w:p>
+    <w:p>
+      <w:pPr>
+        <w:pStyle w:val="Paragraphedeliste"/>
+        <w:rPr>
+          <w:sz w:val="20"/>
+          <w:szCs w:val="20"/>
+        </w:rPr>
+      </w:pPr>
+    </w:p>
+    <w:p>
+      <w:pPr>
+        <w:pStyle w:val="Paragraphedeliste"/>
+        <w:rPr>
+          <w:sz w:val="20"/>
+          <w:szCs w:val="20"/>
+        </w:rPr>
+      </w:pPr>
+      <w:r>
+        <w:rPr>
+          <w:sz w:val="20"/>
+          <w:szCs w:val="20"/>
+        </w:rPr>
+        <w:t>$data contiendra ce tableau associatif :</w:t>
+      </w:r>
+    </w:p>
+    <w:p>
+      <w:pPr>
+        <w:pStyle w:val="Paragraphedeliste"/>
+        <w:rPr>
+          <w:sz w:val="20"/>
+          <w:szCs w:val="20"/>
+        </w:rPr>
+      </w:pPr>
+      <w:proofErr w:type="gramStart"/>
+      <w:r>
+        <w:rPr>
+          <w:sz w:val="20"/>
+          <w:szCs w:val="20"/>
+        </w:rPr>
+        <w:t>[ "</w:t>
+      </w:r>
+      <w:proofErr w:type="gramEnd"/>
+      <w:r>
+        <w:rPr>
+          <w:sz w:val="20"/>
+          <w:szCs w:val="20"/>
+        </w:rPr>
+        <w:t>info1" =&gt; "</w:t>
+      </w:r>
+      <w:proofErr w:type="spellStart"/>
+      <w:r>
+        <w:rPr>
+          <w:sz w:val="20"/>
+          <w:szCs w:val="20"/>
+        </w:rPr>
+        <w:t>foo</w:t>
+      </w:r>
+      <w:proofErr w:type="spellEnd"/>
+      <w:r>
+        <w:rPr>
+          <w:sz w:val="20"/>
+          <w:szCs w:val="20"/>
+        </w:rPr>
+        <w:t>",</w:t>
+      </w:r>
+    </w:p>
+    <w:p>
+      <w:pPr>
+        <w:pStyle w:val="Paragraphedeliste"/>
+        <w:rPr>
+          <w:sz w:val="20"/>
+          <w:szCs w:val="20"/>
+        </w:rPr>
+      </w:pPr>
+      <w:r>
+        <w:rPr>
+          <w:sz w:val="20"/>
+          <w:szCs w:val="20"/>
+        </w:rPr>
+        <w:t xml:space="preserve">  "info2" =&gt; "bar",</w:t>
+      </w:r>
+    </w:p>
+    <w:p>
+      <w:pPr>
+        <w:pStyle w:val="Paragraphedeliste"/>
+        <w:rPr>
+          <w:sz w:val="20"/>
+          <w:szCs w:val="20"/>
+        </w:rPr>
+      </w:pPr>
+      <w:r>
+        <w:rPr>
+          <w:sz w:val="20"/>
+          <w:szCs w:val="20"/>
+        </w:rPr>
+        <w:t xml:space="preserve">  "info3" =&gt; ["hello","</w:t>
+      </w:r>
+      <w:proofErr w:type="spellStart"/>
+      <w:r>
+        <w:rPr>
+          <w:sz w:val="20"/>
+          <w:szCs w:val="20"/>
+        </w:rPr>
+        <w:t>word</w:t>
+      </w:r>
+      <w:proofErr w:type="spellEnd"/>
+      <w:r>
+        <w:rPr>
+          <w:sz w:val="20"/>
+          <w:szCs w:val="20"/>
+        </w:rPr>
+        <w:t>"]</w:t>
+      </w:r>
+    </w:p>
+    <w:p>
+      <w:pPr>
+        <w:pStyle w:val="Paragraphedeliste"/>
+        <w:rPr>
+          <w:sz w:val="20"/>
+          <w:szCs w:val="20"/>
+        </w:rPr>
+      </w:pPr>
+      <w:r>
+        <w:rPr>
+          <w:sz w:val="20"/>
+          <w:szCs w:val="20"/>
+        </w:rPr>
+        <w:t>]</w:t>
+      </w:r>
+    </w:p>
+    <w:p>
+      <w:pPr>
+        <w:pStyle w:val="Paragraphedeliste"/>
+        <w:rPr>
+          <w:sz w:val="20"/>
+          <w:szCs w:val="20"/>
+        </w:rPr>
+      </w:pPr>
+      <w:r>
+        <w:rPr>
+          <w:sz w:val="20"/>
+          <w:szCs w:val="20"/>
+        </w:rPr>
+        <w:t>*/</w:t>
+      </w:r>
+    </w:p>
+    <w:p>
+      <w:pPr>
+        <w:pStyle w:val="Paragraphedeliste"/>
+        <w:rPr>
+          <w:sz w:val="20"/>
+          <w:szCs w:val="20"/>
+        </w:rPr>
+      </w:pPr>
+    </w:p>
+    <w:p>
+      <w:pPr>
+        <w:pStyle w:val="Paragraphedeliste"/>
+        <w:rPr>
+          <w:sz w:val="20"/>
+          <w:szCs w:val="20"/>
+        </w:rPr>
+      </w:pPr>
+      <w:r>
+        <w:rPr>
+          <w:sz w:val="20"/>
+          <w:szCs w:val="20"/>
+        </w:rPr>
+        <w:t>Si je veux afficher "hello" (première élément du tableau de la propriété "info3"):</w:t>
+      </w:r>
+    </w:p>
+    <w:p>
+      <w:pPr>
+        <w:pStyle w:val="Paragraphedeliste"/>
+        <w:rPr>
+          <w:sz w:val="20"/>
+          <w:szCs w:val="20"/>
+        </w:rPr>
+      </w:pPr>
+    </w:p>
+    <w:p>
+      <w:pPr>
+        <w:pStyle w:val="Paragraphedeliste"/>
+        <w:rPr>
+          <w:sz w:val="20"/>
+          <w:szCs w:val="20"/>
+        </w:rPr>
+      </w:pPr>
+      <w:r>
+        <w:rPr>
+          <w:sz w:val="20"/>
+          <w:szCs w:val="20"/>
+        </w:rPr>
+        <w:t>$hello = $</w:t>
+      </w:r>
+      <w:proofErr w:type="gramStart"/>
+      <w:r>
+        <w:rPr>
+          <w:sz w:val="20"/>
+          <w:szCs w:val="20"/>
+        </w:rPr>
+        <w:t>data[</w:t>
+      </w:r>
+      <w:proofErr w:type="gramEnd"/>
+      <w:r>
+        <w:rPr>
+          <w:sz w:val="20"/>
+          <w:szCs w:val="20"/>
+        </w:rPr>
+        <w:t>"info3"][0] ;  // contient « hello »</w:t>
+      </w:r>
+    </w:p>
+    <w:p>
+      <w:r>
+        <w:rPr>
+          <w:b/>
+        </w:rPr>
+        <w:t xml:space="preserve">Le champ city : </w:t>
+      </w:r>
+      <w:r>
+        <w:t>il sera récupérer en même temps que la latitude et longitude</w:t>
+      </w:r>
+    </w:p>
+    <w:p>
+      <w:pPr>
+        <w:rPr>
           <w:b/>
           <w:i/>
         </w:rPr>
-        <w:t xml:space="preserve">, </w:t>
-      </w:r>
-      <w:proofErr w:type="spellStart"/>
-      <w:r>
-        <w:rPr>
-          <w:b/>
-          <w:i/>
-        </w:rPr>
-        <w:t>remember_token</w:t>
-      </w:r>
-      <w:proofErr w:type="spellEnd"/>
-      <w:r>
-        <w:rPr>
-          <w:b/>
-          <w:i/>
-        </w:rPr>
-        <w:t xml:space="preserve">, </w:t>
-      </w:r>
-      <w:proofErr w:type="spellStart"/>
-      <w:r>
-        <w:rPr>
-          <w:b/>
-          <w:i/>
-        </w:rPr>
-        <w:t>created_at</w:t>
-      </w:r>
-      <w:proofErr w:type="spellEnd"/>
-      <w:r>
-        <w:rPr>
-          <w:b/>
-          <w:i/>
-        </w:rPr>
-        <w:t xml:space="preserve">, </w:t>
-      </w:r>
-      <w:proofErr w:type="spellStart"/>
-      <w:r>
-        <w:rPr>
-          <w:b/>
-          <w:i/>
-        </w:rPr>
-        <w:t>updated_at</w:t>
-      </w:r>
-      <w:proofErr w:type="spellEnd"/>
-      <w:r>
-        <w:rPr>
-          <w:b/>
-          <w:i/>
-        </w:rPr>
-        <w:br/>
-        <w:t>NB :</w:t>
-      </w:r>
-      <w:r>
-        <w:rPr>
-          <w:b/>
-          <w:i/>
-        </w:rPr>
-        <w:t xml:space="preserve"> L</w:t>
-      </w:r>
-      <w:r>
-        <w:rPr>
-          <w:b/>
-          <w:i/>
-        </w:rPr>
-        <w:t>e champ</w:t>
-      </w:r>
-      <w:r>
-        <w:rPr>
-          <w:b/>
-          <w:i/>
-        </w:rPr>
-        <w:t xml:space="preserve"> </w:t>
-      </w:r>
-      <w:proofErr w:type="spellStart"/>
-      <w:r>
-        <w:rPr>
-          <w:b/>
-          <w:i/>
-        </w:rPr>
-        <w:t>gender</w:t>
-      </w:r>
-      <w:proofErr w:type="spellEnd"/>
-      <w:r>
-        <w:rPr>
-          <w:b/>
-          <w:i/>
-        </w:rPr>
-        <w:t xml:space="preserve"> contient </w:t>
-      </w:r>
-      <w:r>
-        <w:rPr>
-          <w:b/>
-          <w:i/>
-          <w:color w:val="70AD47" w:themeColor="accent6"/>
-        </w:rPr>
-        <w:t>m</w:t>
-      </w:r>
-      <w:r>
-        <w:rPr>
-          <w:b/>
-          <w:i/>
-        </w:rPr>
-        <w:t xml:space="preserve"> ou </w:t>
-      </w:r>
-      <w:r>
-        <w:rPr>
-          <w:b/>
-          <w:i/>
-          <w:color w:val="70AD47" w:themeColor="accent6"/>
-        </w:rPr>
-        <w:t>f</w:t>
-      </w:r>
-      <w:r>
-        <w:rPr>
-          <w:b/>
-          <w:i/>
-        </w:rPr>
-        <w:t xml:space="preserve">   ( m = male , f = </w:t>
-      </w:r>
-      <w:proofErr w:type="spellStart"/>
-      <w:r>
-        <w:rPr>
-          <w:b/>
-          <w:i/>
-        </w:rPr>
-        <w:t>female</w:t>
-      </w:r>
-      <w:proofErr w:type="spellEnd"/>
-      <w:r>
-        <w:rPr>
-          <w:b/>
-          <w:i/>
-        </w:rPr>
-        <w:t xml:space="preserve"> )</w:t>
-      </w:r>
-      <w:r>
-        <w:rPr>
-          <w:b/>
-          <w:i/>
-        </w:rPr>
-        <w:t xml:space="preserve"> . </w:t>
-      </w:r>
-      <w:r>
-        <w:rPr>
-          <w:b/>
-          <w:i/>
-        </w:rPr>
-        <w:br/>
-        <w:t xml:space="preserve">        Le champ rate est la moyenne sur 5 des notes reçus (tables rates)</w:t>
-      </w:r>
-      <w:r>
-        <w:rPr>
-          <w:b/>
-          <w:i/>
+      </w:pPr>
+      <w:r>
+        <w:rPr>
+          <w:b/>
+        </w:rPr>
+        <w:t>Le champ rate</w:t>
+      </w:r>
+      <w:r>
+        <w:t> : il s’agira de la note moyenne reçu par l’utilisateur</w:t>
+      </w:r>
+      <w:r>
+        <w:rPr>
+          <w:b/>
         </w:rPr>
         <w:br w:type="page"/>
       </w:r>
@@ -2859,9 +4014,17 @@
       <w:r>
         <w:rPr>
           <w:b/>
+          <w:sz w:val="28"/>
+          <w:szCs w:val="28"/>
         </w:rPr>
         <w:lastRenderedPageBreak/>
-        <w:t>Editer mon profil :   (</w:t>
+        <w:t>Editer mon profil </w:t>
+      </w:r>
+      <w:r>
+        <w:rPr>
+          <w:b/>
+        </w:rPr>
+        <w:t>:   (</w:t>
       </w:r>
       <w:proofErr w:type="spellStart"/>
       <w:r>
@@ -2934,8 +4097,8 @@
           <mc:Choice Requires="wpc">
             <w:drawing>
               <wp:inline distT="0" distB="0" distL="0" distR="0" wp14:anchorId="3DAC0E24" wp14:editId="0CA74CE7">
-                <wp:extent cx="5553684" cy="6219190"/>
-                <wp:effectExtent l="0" t="0" r="9525" b="0"/>
+                <wp:extent cx="5553075" cy="6015789"/>
+                <wp:effectExtent l="0" t="0" r="9525" b="23495"/>
                 <wp:docPr id="195" name="Zone de dessin 195"/>
                 <wp:cNvGraphicFramePr>
                   <a:graphicFrameLocks xmlns:a="http://schemas.openxmlformats.org/drawingml/2006/main" noChangeAspect="1"/>
@@ -2950,7 +4113,7 @@
                         <wps:cNvSpPr/>
                         <wps:spPr>
                           <a:xfrm>
-                            <a:off x="126174" y="77606"/>
+                            <a:off x="126174" y="37652"/>
                             <a:ext cx="5391510" cy="5978137"/>
                           </a:xfrm>
                           <a:prstGeom prst="rect">
@@ -2986,7 +4149,7 @@
                         <wps:cNvSpPr/>
                         <wps:spPr>
                           <a:xfrm>
-                            <a:off x="229691" y="172528"/>
+                            <a:off x="229691" y="132574"/>
                             <a:ext cx="5201728" cy="327804"/>
                           </a:xfrm>
                           <a:prstGeom prst="rect">
@@ -3021,7 +4184,7 @@
                         <wps:cNvSpPr txBox="1"/>
                         <wps:spPr>
                           <a:xfrm>
-                            <a:off x="290076" y="207034"/>
+                            <a:off x="290076" y="167080"/>
                             <a:ext cx="2924355" cy="327804"/>
                           </a:xfrm>
                           <a:prstGeom prst="rect">
@@ -3068,7 +4231,7 @@
                         <wps:cNvSpPr txBox="1"/>
                         <wps:spPr>
                           <a:xfrm>
-                            <a:off x="2489993" y="224430"/>
+                            <a:off x="2489993" y="184476"/>
                             <a:ext cx="2924175" cy="327660"/>
                           </a:xfrm>
                           <a:prstGeom prst="rect">
@@ -3133,7 +4296,7 @@
                         <wps:cNvSpPr txBox="1"/>
                         <wps:spPr>
                           <a:xfrm>
-                            <a:off x="246946" y="715865"/>
+                            <a:off x="246946" y="675911"/>
                             <a:ext cx="1699401" cy="1561510"/>
                           </a:xfrm>
                           <a:prstGeom prst="rect">
@@ -3187,7 +4350,7 @@
                         <wps:cNvSpPr/>
                         <wps:spPr>
                           <a:xfrm>
-                            <a:off x="2032612" y="724467"/>
+                            <a:off x="2032612" y="684513"/>
                             <a:ext cx="3381556" cy="4477261"/>
                           </a:xfrm>
                           <a:prstGeom prst="rect">
@@ -3222,7 +4385,7 @@
                         <wps:cNvSpPr txBox="1"/>
                         <wps:spPr>
                           <a:xfrm>
-                            <a:off x="2110250" y="802256"/>
+                            <a:off x="2110250" y="762302"/>
                             <a:ext cx="3217652" cy="301925"/>
                           </a:xfrm>
                           <a:prstGeom prst="rect">
@@ -3273,7 +4436,7 @@
                         <wps:cNvSpPr txBox="1"/>
                         <wps:spPr>
                           <a:xfrm>
-                            <a:off x="2118636" y="2310641"/>
+                            <a:off x="2118636" y="2270687"/>
                             <a:ext cx="3216910" cy="301625"/>
                           </a:xfrm>
                           <a:prstGeom prst="rect">
@@ -3333,7 +4496,7 @@
                         <wps:cNvSpPr/>
                         <wps:spPr>
                           <a:xfrm>
-                            <a:off x="280291" y="5339548"/>
+                            <a:off x="280291" y="5299594"/>
                             <a:ext cx="5133871" cy="501496"/>
                           </a:xfrm>
                           <a:prstGeom prst="rect">
@@ -3368,7 +4531,7 @@
                         <wps:cNvSpPr txBox="1"/>
                         <wps:spPr>
                           <a:xfrm>
-                            <a:off x="2161829" y="5501977"/>
+                            <a:off x="2161829" y="5462023"/>
                             <a:ext cx="3209207" cy="327025"/>
                           </a:xfrm>
                           <a:prstGeom prst="rect">
@@ -3425,7 +4588,7 @@
                         <wps:cNvSpPr txBox="1"/>
                         <wps:spPr>
                           <a:xfrm>
-                            <a:off x="2118636" y="2690276"/>
+                            <a:off x="2118636" y="2650322"/>
                             <a:ext cx="3216910" cy="300990"/>
                           </a:xfrm>
                           <a:prstGeom prst="rect">
@@ -3485,7 +4648,7 @@
                         <wps:cNvSpPr txBox="1"/>
                         <wps:spPr>
                           <a:xfrm>
-                            <a:off x="2118636" y="3078465"/>
+                            <a:off x="2118636" y="3038511"/>
                             <a:ext cx="3216910" cy="300355"/>
                           </a:xfrm>
                           <a:prstGeom prst="rect">
@@ -3545,7 +4708,7 @@
                         <wps:cNvSpPr txBox="1"/>
                         <wps:spPr>
                           <a:xfrm>
-                            <a:off x="2118636" y="3449091"/>
+                            <a:off x="2118636" y="3409137"/>
                             <a:ext cx="3216910" cy="726095"/>
                           </a:xfrm>
                           <a:prstGeom prst="rect">
@@ -3605,7 +4768,7 @@
                         <wps:cNvSpPr/>
                         <wps:spPr>
                           <a:xfrm>
-                            <a:off x="2136130" y="4751793"/>
+                            <a:off x="2136130" y="4711839"/>
                             <a:ext cx="3217652" cy="329159"/>
                           </a:xfrm>
                           <a:prstGeom prst="rect">
@@ -3669,7 +4832,7 @@
                         <wps:cNvSpPr txBox="1"/>
                         <wps:spPr>
                           <a:xfrm>
-                            <a:off x="2653715" y="4751757"/>
+                            <a:off x="2653715" y="4711803"/>
                             <a:ext cx="2337765" cy="298450"/>
                           </a:xfrm>
                           <a:prstGeom prst="rect">
@@ -3729,7 +4892,7 @@
                         <wps:cNvSpPr txBox="1"/>
                         <wps:spPr>
                           <a:xfrm>
-                            <a:off x="2110250" y="1197917"/>
+                            <a:off x="2110250" y="1157963"/>
                             <a:ext cx="3217545" cy="301625"/>
                           </a:xfrm>
                           <a:prstGeom prst="rect">
@@ -3789,7 +4952,7 @@
                         <wps:cNvSpPr txBox="1"/>
                         <wps:spPr>
                           <a:xfrm>
-                            <a:off x="2117721" y="1594732"/>
+                            <a:off x="2117721" y="1554778"/>
                             <a:ext cx="3217545" cy="301625"/>
                           </a:xfrm>
                           <a:prstGeom prst="rect">
@@ -3849,7 +5012,7 @@
                         <wps:cNvSpPr txBox="1"/>
                         <wps:spPr>
                           <a:xfrm>
-                            <a:off x="2109095" y="1957041"/>
+                            <a:off x="2109095" y="1917087"/>
                             <a:ext cx="3217545" cy="300990"/>
                           </a:xfrm>
                           <a:prstGeom prst="rect">
@@ -3907,7 +5070,7 @@
                         <wps:cNvSpPr/>
                         <wps:spPr>
                           <a:xfrm>
-                            <a:off x="2653715" y="2018582"/>
+                            <a:off x="2653715" y="1978628"/>
                             <a:ext cx="163902" cy="172528"/>
                           </a:xfrm>
                           <a:prstGeom prst="ellipse">
@@ -3945,7 +5108,7 @@
                         <wps:cNvSpPr/>
                         <wps:spPr>
                           <a:xfrm>
-                            <a:off x="3618717" y="2018451"/>
+                            <a:off x="3618717" y="1978497"/>
                             <a:ext cx="163830" cy="172085"/>
                           </a:xfrm>
                           <a:prstGeom prst="ellipse">
@@ -3983,7 +5146,7 @@
                         <wps:cNvSpPr txBox="1"/>
                         <wps:spPr>
                           <a:xfrm>
-                            <a:off x="306175" y="999421"/>
+                            <a:off x="306175" y="959467"/>
                             <a:ext cx="1553910" cy="301625"/>
                           </a:xfrm>
                           <a:prstGeom prst="rect">
@@ -4043,7 +5206,7 @@
                         <wps:cNvSpPr txBox="1"/>
                         <wps:spPr>
                           <a:xfrm>
-                            <a:off x="306240" y="1396325"/>
+                            <a:off x="306240" y="1356371"/>
                             <a:ext cx="1553845" cy="300990"/>
                           </a:xfrm>
                           <a:prstGeom prst="rect">
@@ -4103,7 +5266,7 @@
                         <wps:cNvSpPr/>
                         <wps:spPr>
                           <a:xfrm>
-                            <a:off x="306240" y="1784353"/>
+                            <a:off x="306240" y="1744399"/>
                             <a:ext cx="1553845" cy="328930"/>
                           </a:xfrm>
                           <a:prstGeom prst="rect">
@@ -4167,7 +5330,7 @@
                         <wps:cNvSpPr txBox="1"/>
                         <wps:spPr>
                           <a:xfrm>
-                            <a:off x="582220" y="1844594"/>
+                            <a:off x="582220" y="1804640"/>
                             <a:ext cx="2337435" cy="297815"/>
                           </a:xfrm>
                           <a:prstGeom prst="rect">
@@ -4227,7 +5390,7 @@
                         <wps:cNvSpPr txBox="1"/>
                         <wps:spPr>
                           <a:xfrm>
-                            <a:off x="2117721" y="4303426"/>
+                            <a:off x="2117721" y="4263472"/>
                             <a:ext cx="3217545" cy="300990"/>
                           </a:xfrm>
                           <a:prstGeom prst="rect">
@@ -4290,14 +5453,14 @@
           </mc:Choice>
           <mc:Fallback>
             <w:pict>
-              <v:group w14:anchorId="3DAC0E24" id="Zone de dessin 195" o:spid="_x0000_s1050" editas="canvas" style="width:437.3pt;height:489.7pt;mso-position-horizontal-relative:char;mso-position-vertical-relative:line" coordsize="55530,62191" o:gfxdata="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">
-                <v:shape id="_x0000_s1051" type="#_x0000_t75" style="position:absolute;width:55530;height:62191;visibility:visible;mso-wrap-style:square">
+              <v:group w14:anchorId="3DAC0E24" id="Zone de dessin 195" o:spid="_x0000_s1050" editas="canvas" style="width:437.25pt;height:473.7pt;mso-position-horizontal-relative:char;mso-position-vertical-relative:line" coordsize="55530,60153" o:gfxdata="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">
+                <v:shape id="_x0000_s1051" type="#_x0000_t75" style="position:absolute;width:55530;height:60153;visibility:visible;mso-wrap-style:square">
                   <v:fill o:detectmouseclick="t"/>
                   <v:path o:connecttype="none"/>
                 </v:shape>
-                <v:rect id="Rectangle 173" o:spid="_x0000_s1052" style="position:absolute;left:1261;top:776;width:53915;height:59781;visibility:visible;mso-wrap-style:square;v-text-anchor:middle" o:gfxdata="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" filled="f" strokecolor="#1f4d78 [1604]" strokeweight="1pt"/>
-                <v:rect id="Rectangle 174" o:spid="_x0000_s1053" style="position:absolute;left:2296;top:1725;width:52018;height:3278;visibility:visible;mso-wrap-style:square;v-text-anchor:middle" o:gfxdata="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" fillcolor="#5b9bd5 [3204]" strokecolor="#1f4d78 [1604]" strokeweight="1pt"/>
-                <v:shape id="Zone de texte 175" o:spid="_x0000_s1054" type="#_x0000_t202" style="position:absolute;left:2900;top:2070;width:29244;height:3278;visibility:visible;mso-wrap-style:square;v-text-anchor:top" o:gfxdata="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" filled="f" stroked="f" strokeweight=".5pt">
+                <v:rect id="Rectangle 173" o:spid="_x0000_s1052" style="position:absolute;left:1261;top:376;width:53915;height:59781;visibility:visible;mso-wrap-style:square;v-text-anchor:middle" o:gfxdata="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" filled="f" strokecolor="#1f4d78 [1604]" strokeweight="1pt"/>
+                <v:rect id="Rectangle 174" o:spid="_x0000_s1053" style="position:absolute;left:2296;top:1325;width:52018;height:3278;visibility:visible;mso-wrap-style:square;v-text-anchor:middle" o:gfxdata="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" fillcolor="#5b9bd5 [3204]" strokecolor="#1f4d78 [1604]" strokeweight="1pt"/>
+                <v:shape id="Zone de texte 175" o:spid="_x0000_s1054" type="#_x0000_t202" style="position:absolute;left:2900;top:1670;width:29244;height:3278;visibility:visible;mso-wrap-style:square;v-text-anchor:top" o:gfxdata="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" filled="f" stroked="f" strokeweight=".5pt">
                   <v:textbox>
                     <w:txbxContent>
                       <w:p>
@@ -4308,7 +5471,7 @@
                     </w:txbxContent>
                   </v:textbox>
                 </v:shape>
-                <v:shape id="Zone de texte 5" o:spid="_x0000_s1055" type="#_x0000_t202" style="position:absolute;left:24899;top:2244;width:29242;height:3276;visibility:visible;mso-wrap-style:square;v-text-anchor:top" o:gfxdata="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" filled="f" stroked="f" strokeweight=".5pt">
+                <v:shape id="Zone de texte 5" o:spid="_x0000_s1055" type="#_x0000_t202" style="position:absolute;left:24899;top:1844;width:29242;height:3277;visibility:visible;mso-wrap-style:square;v-text-anchor:top" o:gfxdata="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" filled="f" stroked="f" strokeweight=".5pt">
                   <v:textbox>
                     <w:txbxContent>
                       <w:p>
@@ -4337,7 +5500,7 @@
                     </w:txbxContent>
                   </v:textbox>
                 </v:shape>
-                <v:shape id="Zone de texte 177" o:spid="_x0000_s1056" type="#_x0000_t202" style="position:absolute;left:2469;top:7158;width:16994;height:15615;visibility:visible;mso-wrap-style:square;v-text-anchor:top" o:gfxdata="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" fillcolor="white [3201]" strokeweight=".5pt">
+                <v:shape id="Zone de texte 177" o:spid="_x0000_s1056" type="#_x0000_t202" style="position:absolute;left:2469;top:6759;width:16994;height:15615;visibility:visible;mso-wrap-style:square;v-text-anchor:top" o:gfxdata="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" fillcolor="white [3201]" strokeweight=".5pt">
                   <v:textbox>
                     <w:txbxContent>
                       <w:p>
@@ -4351,8 +5514,8 @@
                     </w:txbxContent>
                   </v:textbox>
                 </v:shape>
-                <v:rect id="Rectangle 178" o:spid="_x0000_s1057" style="position:absolute;left:20326;top:7244;width:33815;height:44773;visibility:visible;mso-wrap-style:square;v-text-anchor:middle" o:gfxdata="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" fillcolor="#5b9bd5 [3204]" strokecolor="#1f4d78 [1604]" strokeweight="1pt"/>
-                <v:shape id="Zone de texte 179" o:spid="_x0000_s1058" type="#_x0000_t202" style="position:absolute;left:21102;top:8022;width:32177;height:3019;visibility:visible;mso-wrap-style:square;v-text-anchor:top" o:gfxdata="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" fillcolor="white [3201]" strokeweight=".5pt">
+                <v:rect id="Rectangle 178" o:spid="_x0000_s1057" style="position:absolute;left:20326;top:6845;width:33815;height:44772;visibility:visible;mso-wrap-style:square;v-text-anchor:middle" o:gfxdata="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" fillcolor="#5b9bd5 [3204]" strokecolor="#1f4d78 [1604]" strokeweight="1pt"/>
+                <v:shape id="Zone de texte 179" o:spid="_x0000_s1058" type="#_x0000_t202" style="position:absolute;left:21102;top:7623;width:32177;height:3019;visibility:visible;mso-wrap-style:square;v-text-anchor:top" o:gfxdata="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" fillcolor="white [3201]" strokeweight=".5pt">
                   <v:textbox>
                     <w:txbxContent>
                       <w:p>
@@ -4363,7 +5526,7 @@
                     </w:txbxContent>
                   </v:textbox>
                 </v:shape>
-                <v:shape id="Zone de texte 12" o:spid="_x0000_s1059" type="#_x0000_t202" style="position:absolute;left:21186;top:23106;width:32169;height:3016;visibility:visible;mso-wrap-style:square;v-text-anchor:top" o:gfxdata="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" fillcolor="white [3201]" strokeweight=".5pt">
+                <v:shape id="Zone de texte 12" o:spid="_x0000_s1059" type="#_x0000_t202" style="position:absolute;left:21186;top:22706;width:32169;height:3017;visibility:visible;mso-wrap-style:square;v-text-anchor:top" o:gfxdata="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" fillcolor="white [3201]" strokeweight=".5pt">
                   <v:textbox>
                     <w:txbxContent>
                       <w:p>
@@ -4383,8 +5546,8 @@
                     </w:txbxContent>
                   </v:textbox>
                 </v:shape>
-                <v:rect id="Rectangle 181" o:spid="_x0000_s1060" style="position:absolute;left:2802;top:53395;width:51339;height:5015;visibility:visible;mso-wrap-style:square;v-text-anchor:middle" o:gfxdata="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" fillcolor="#5b9bd5 [3204]" strokecolor="#1f4d78 [1604]" strokeweight="1pt"/>
-                <v:shape id="Zone de texte 5" o:spid="_x0000_s1061" type="#_x0000_t202" style="position:absolute;left:21618;top:55019;width:32092;height:3271;visibility:visible;mso-wrap-style:square;v-text-anchor:top" o:gfxdata="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" filled="f" stroked="f" strokeweight=".5pt">
+                <v:rect id="Rectangle 181" o:spid="_x0000_s1060" style="position:absolute;left:2802;top:52995;width:51339;height:5015;visibility:visible;mso-wrap-style:square;v-text-anchor:middle" o:gfxdata="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" fillcolor="#5b9bd5 [3204]" strokecolor="#1f4d78 [1604]" strokeweight="1pt"/>
+                <v:shape id="Zone de texte 5" o:spid="_x0000_s1061" type="#_x0000_t202" style="position:absolute;left:21618;top:54620;width:32092;height:3270;visibility:visible;mso-wrap-style:square;v-text-anchor:top" o:gfxdata="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" filled="f" stroked="f" strokeweight=".5pt">
                   <v:textbox>
                     <w:txbxContent>
                       <w:p>
@@ -4405,7 +5568,7 @@
                     </w:txbxContent>
                   </v:textbox>
                 </v:shape>
-                <v:shape id="Zone de texte 12" o:spid="_x0000_s1062" type="#_x0000_t202" style="position:absolute;left:21186;top:26902;width:32169;height:3010;visibility:visible;mso-wrap-style:square;v-text-anchor:top" o:gfxdata="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" fillcolor="white [3201]" strokeweight=".5pt">
+                <v:shape id="Zone de texte 12" o:spid="_x0000_s1062" type="#_x0000_t202" style="position:absolute;left:21186;top:26503;width:32169;height:3010;visibility:visible;mso-wrap-style:square;v-text-anchor:top" o:gfxdata="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" fillcolor="white [3201]" strokeweight=".5pt">
                   <v:textbox>
                     <w:txbxContent>
                       <w:p>
@@ -4425,7 +5588,7 @@
                     </w:txbxContent>
                   </v:textbox>
                 </v:shape>
-                <v:shape id="Zone de texte 12" o:spid="_x0000_s1063" type="#_x0000_t202" style="position:absolute;left:21186;top:30784;width:32169;height:3004;visibility:visible;mso-wrap-style:square;v-text-anchor:top" o:gfxdata="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" fillcolor="white [3201]" strokeweight=".5pt">
+                <v:shape id="Zone de texte 12" o:spid="_x0000_s1063" type="#_x0000_t202" style="position:absolute;left:21186;top:30385;width:32169;height:3003;visibility:visible;mso-wrap-style:square;v-text-anchor:top" o:gfxdata="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" fillcolor="white [3201]" strokeweight=".5pt">
                   <v:textbox>
                     <w:txbxContent>
                       <w:p>
@@ -4445,7 +5608,7 @@
                     </w:txbxContent>
                   </v:textbox>
                 </v:shape>
-                <v:shape id="Zone de texte 12" o:spid="_x0000_s1064" type="#_x0000_t202" style="position:absolute;left:21186;top:34490;width:32169;height:7261;visibility:visible;mso-wrap-style:square;v-text-anchor:top" o:gfxdata="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" fillcolor="white [3201]" strokeweight=".5pt">
+                <v:shape id="Zone de texte 12" o:spid="_x0000_s1064" type="#_x0000_t202" style="position:absolute;left:21186;top:34091;width:32169;height:7261;visibility:visible;mso-wrap-style:square;v-text-anchor:top" o:gfxdata="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" fillcolor="white [3201]" strokeweight=".5pt">
                   <v:textbox>
                     <w:txbxContent>
                       <w:p>
@@ -4465,10 +5628,10 @@
                     </w:txbxContent>
                   </v:textbox>
                 </v:shape>
-                <v:rect id="Rectangle 188" o:spid="_x0000_s1065" style="position:absolute;left:21361;top:47517;width:32176;height:3292;visibility:visible;mso-wrap-style:square;v-text-anchor:middle" o:gfxdata="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" fillcolor="#f7fafd [180]" strokecolor="#1f4d78 [1604]" strokeweight="1pt">
+                <v:rect id="Rectangle 188" o:spid="_x0000_s1065" style="position:absolute;left:21361;top:47118;width:32176;height:3291;visibility:visible;mso-wrap-style:square;v-text-anchor:middle" o:gfxdata="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" fillcolor="#f7fafd [180]" strokecolor="#1f4d78 [1604]" strokeweight="1pt">
                   <v:fill color2="#cde0f2 [980]" colors="0 #f7fafd;48497f #b5d2ec;54395f #b5d2ec;1 #cee1f2" focus="100%" type="gradient"/>
                 </v:rect>
-                <v:shape id="Zone de texte 12" o:spid="_x0000_s1066" type="#_x0000_t202" style="position:absolute;left:26537;top:47517;width:23377;height:2985;visibility:visible;mso-wrap-style:square;v-text-anchor:top" o:gfxdata="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" filled="f" stroked="f" strokeweight=".5pt">
+                <v:shape id="Zone de texte 12" o:spid="_x0000_s1066" type="#_x0000_t202" style="position:absolute;left:26537;top:47118;width:23377;height:2984;visibility:visible;mso-wrap-style:square;v-text-anchor:top" o:gfxdata="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" filled="f" stroked="f" strokeweight=".5pt">
                   <v:textbox>
                     <w:txbxContent>
                       <w:p>
@@ -4492,7 +5655,7 @@
                     </w:txbxContent>
                   </v:textbox>
                 </v:shape>
-                <v:shape id="Zone de texte 27" o:spid="_x0000_s1067" type="#_x0000_t202" style="position:absolute;left:21102;top:11979;width:32175;height:3016;visibility:visible;mso-wrap-style:square;v-text-anchor:top" o:gfxdata="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" fillcolor="white [3201]" strokeweight=".5pt">
+                <v:shape id="Zone de texte 27" o:spid="_x0000_s1067" type="#_x0000_t202" style="position:absolute;left:21102;top:11579;width:32175;height:3016;visibility:visible;mso-wrap-style:square;v-text-anchor:top" o:gfxdata="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" fillcolor="white [3201]" strokeweight=".5pt">
                   <v:textbox>
                     <w:txbxContent>
                       <w:p>
@@ -4512,7 +5675,7 @@
                     </w:txbxContent>
                   </v:textbox>
                 </v:shape>
-                <v:shape id="Zone de texte 27" o:spid="_x0000_s1068" type="#_x0000_t202" style="position:absolute;left:21177;top:15947;width:32175;height:3016;visibility:visible;mso-wrap-style:square;v-text-anchor:top" o:gfxdata="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" fillcolor="white [3201]" strokeweight=".5pt">
+                <v:shape id="Zone de texte 27" o:spid="_x0000_s1068" type="#_x0000_t202" style="position:absolute;left:21177;top:15547;width:32175;height:3017;visibility:visible;mso-wrap-style:square;v-text-anchor:top" o:gfxdata="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" fillcolor="white [3201]" strokeweight=".5pt">
                   <v:textbox>
                     <w:txbxContent>
                       <w:p>
@@ -4532,7 +5695,7 @@
                     </w:txbxContent>
                   </v:textbox>
                 </v:shape>
-                <v:shape id="Zone de texte 27" o:spid="_x0000_s1069" type="#_x0000_t202" style="position:absolute;left:21090;top:19570;width:32176;height:3010;visibility:visible;mso-wrap-style:square;v-text-anchor:top" o:gfxdata="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" filled="f" stroked="f" strokeweight=".5pt">
+                <v:shape id="Zone de texte 27" o:spid="_x0000_s1069" type="#_x0000_t202" style="position:absolute;left:21090;top:19170;width:32176;height:3010;visibility:visible;mso-wrap-style:square;v-text-anchor:top" o:gfxdata="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" filled="f" stroked="f" strokeweight=".5pt">
                   <v:textbox>
                     <w:txbxContent>
                       <w:p>
@@ -4554,13 +5717,13 @@
                     </w:txbxContent>
                   </v:textbox>
                 </v:shape>
-                <v:oval id="Ellipse 193" o:spid="_x0000_s1070" style="position:absolute;left:26537;top:20185;width:1639;height:1726;visibility:visible;mso-wrap-style:square;v-text-anchor:middle" o:gfxdata="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" fillcolor="white [3212]" strokecolor="#1f4d78 [1604]" strokeweight="1pt">
+                <v:oval id="Ellipse 193" o:spid="_x0000_s1070" style="position:absolute;left:26537;top:19786;width:1639;height:1725;visibility:visible;mso-wrap-style:square;v-text-anchor:middle" o:gfxdata="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" fillcolor="white [3212]" strokecolor="#1f4d78 [1604]" strokeweight="1pt">
                   <v:stroke joinstyle="miter"/>
                 </v:oval>
-                <v:oval id="Ellipse 194" o:spid="_x0000_s1071" style="position:absolute;left:36187;top:20184;width:1638;height:1721;visibility:visible;mso-wrap-style:square;v-text-anchor:middle" o:gfxdata="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" fillcolor="white [3212]" strokecolor="#1f4d78 [1604]" strokeweight="1pt">
+                <v:oval id="Ellipse 194" o:spid="_x0000_s1071" style="position:absolute;left:36187;top:19784;width:1638;height:1721;visibility:visible;mso-wrap-style:square;v-text-anchor:middle" o:gfxdata="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" fillcolor="white [3212]" strokecolor="#1f4d78 [1604]" strokeweight="1pt">
                   <v:stroke joinstyle="miter"/>
                 </v:oval>
-                <v:shape id="Zone de texte 179" o:spid="_x0000_s1072" type="#_x0000_t202" style="position:absolute;left:3061;top:9994;width:15539;height:3016;visibility:visible;mso-wrap-style:square;v-text-anchor:top" o:gfxdata="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" fillcolor="white [3201]" strokeweight=".5pt">
+                <v:shape id="Zone de texte 179" o:spid="_x0000_s1072" type="#_x0000_t202" style="position:absolute;left:3061;top:9594;width:15539;height:3016;visibility:visible;mso-wrap-style:square;v-text-anchor:top" o:gfxdata="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" fillcolor="white [3201]" strokeweight=".5pt">
                   <v:textbox>
                     <w:txbxContent>
                       <w:p>
@@ -4580,7 +5743,7 @@
                     </w:txbxContent>
                   </v:textbox>
                 </v:shape>
-                <v:shape id="Zone de texte 179" o:spid="_x0000_s1073" type="#_x0000_t202" style="position:absolute;left:3062;top:13963;width:15538;height:3010;visibility:visible;mso-wrap-style:square;v-text-anchor:top" o:gfxdata="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" fillcolor="white [3201]" strokeweight=".5pt">
+                <v:shape id="Zone de texte 179" o:spid="_x0000_s1073" type="#_x0000_t202" style="position:absolute;left:3062;top:13563;width:15538;height:3010;visibility:visible;mso-wrap-style:square;v-text-anchor:top" o:gfxdata="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" fillcolor="white [3201]" strokeweight=".5pt">
                   <v:textbox>
                     <w:txbxContent>
                       <w:p>
@@ -4600,10 +5763,10 @@
                     </w:txbxContent>
                   </v:textbox>
                 </v:shape>
-                <v:rect id="Rectangle 198" o:spid="_x0000_s1074" style="position:absolute;left:3062;top:17843;width:15538;height:3289;visibility:visible;mso-wrap-style:square;v-text-anchor:middle" o:gfxdata="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" fillcolor="#f7fafd [180]" strokecolor="#1f4d78 [1604]" strokeweight="1pt">
+                <v:rect id="Rectangle 198" o:spid="_x0000_s1074" style="position:absolute;left:3062;top:17443;width:15538;height:3290;visibility:visible;mso-wrap-style:square;v-text-anchor:middle" o:gfxdata="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" fillcolor="#f7fafd [180]" strokecolor="#1f4d78 [1604]" strokeweight="1pt">
                   <v:fill color2="#cde0f2 [980]" colors="0 #f7fafd;48497f #b5d2ec;54395f #b5d2ec;1 #cee1f2" focus="100%" type="gradient"/>
                 </v:rect>
-                <v:shape id="Zone de texte 12" o:spid="_x0000_s1075" type="#_x0000_t202" style="position:absolute;left:5822;top:18445;width:23374;height:2979;visibility:visible;mso-wrap-style:square;v-text-anchor:top" o:gfxdata="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" filled="f" stroked="f" strokeweight=".5pt">
+                <v:shape id="Zone de texte 12" o:spid="_x0000_s1075" type="#_x0000_t202" style="position:absolute;left:5822;top:18046;width:23374;height:2978;visibility:visible;mso-wrap-style:square;v-text-anchor:top" o:gfxdata="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" filled="f" stroked="f" strokeweight=".5pt">
                   <v:textbox>
                     <w:txbxContent>
                       <w:p>
@@ -4627,7 +5790,7 @@
                     </w:txbxContent>
                   </v:textbox>
                 </v:shape>
-                <v:shape id="Zone de texte 27" o:spid="_x0000_s1076" type="#_x0000_t202" style="position:absolute;left:21177;top:43034;width:32175;height:3010;visibility:visible;mso-wrap-style:square;v-text-anchor:top" o:gfxdata="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" fillcolor="white [3201]" strokeweight=".5pt">
+                <v:shape id="Zone de texte 27" o:spid="_x0000_s1076" type="#_x0000_t202" style="position:absolute;left:21177;top:42634;width:32175;height:3010;visibility:visible;mso-wrap-style:square;v-text-anchor:top" o:gfxdata="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" fillcolor="white [3201]" strokeweight=".5pt">
                   <v:textbox>
                     <w:txbxContent>
                       <w:p>
@@ -4670,62 +5833,223 @@
       </w:r>
       <w:proofErr w:type="spellEnd"/>
       <w:r>
-        <w:t>/images/ en deux formats :</w:t>
-      </w:r>
-    </w:p>
-    <w:p>
-      <w:r>
-        <w:t>Version « </w:t>
-      </w:r>
-      <w:proofErr w:type="spellStart"/>
-      <w:r>
-        <w:t>cropped</w:t>
-      </w:r>
-      <w:proofErr w:type="spellEnd"/>
-      <w:r>
-        <w:t> » 150 x 150 px. Nom du fichier </w:t>
-      </w:r>
-      <w:proofErr w:type="gramStart"/>
-      <w:r>
-        <w:t xml:space="preserve">:  </w:t>
-      </w:r>
-      <w:proofErr w:type="spellStart"/>
-      <w:r>
-        <w:t>thumb</w:t>
-      </w:r>
-      <w:proofErr w:type="spellEnd"/>
-      <w:proofErr w:type="gramEnd"/>
-      <w:r>
-        <w:t xml:space="preserve">_{{ id user }}_nom_image.jpg </w:t>
-      </w:r>
-    </w:p>
-    <w:p>
-      <w:r>
-        <w:t>Version moyenne : 800px de large nom du fichier </w:t>
-      </w:r>
-      <w:proofErr w:type="gramStart"/>
-      <w:r>
-        <w:t>:  medium</w:t>
-      </w:r>
-      <w:proofErr w:type="gramEnd"/>
-      <w:r>
-        <w:t xml:space="preserve">_{{ id user }}_nom_image.jpg </w:t>
+        <w:t>/images/</w:t>
+      </w:r>
+      <w:r>
+        <w:t>avatars/</w:t>
+      </w:r>
+      <w:r>
+        <w:t xml:space="preserve"> en </w:t>
+      </w:r>
+      <w:r>
+        <w:t>3</w:t>
+      </w:r>
+      <w:r>
+        <w:t xml:space="preserve"> formats :</w:t>
       </w:r>
     </w:p>
     <w:p>
       <w:pPr>
         <w:rPr>
           <w:b/>
-          <w:i/>
         </w:rPr>
       </w:pPr>
       <w:r>
-        <w:rPr>
-          <w:b/>
-          <w:i/>
-        </w:rPr>
-        <w:br w:type="page"/>
-      </w:r>
+        <w:t>- Version originale</w:t>
+      </w:r>
+      <w:r>
+        <w:t xml:space="preserve">. </w:t>
+      </w:r>
+      <w:r>
+        <w:t>Nom du fichier</w:t>
+      </w:r>
+      <w:r>
+        <w:t> :</w:t>
+      </w:r>
+      <w:r>
+        <w:t xml:space="preserve"> </w:t>
+      </w:r>
+      <w:r>
+        <w:rPr>
+          <w:b/>
+        </w:rPr>
+        <w:t>{</w:t>
+      </w:r>
+      <w:proofErr w:type="gramStart"/>
+      <w:r>
+        <w:rPr>
+          <w:b/>
+        </w:rPr>
+        <w:t>{ id</w:t>
+      </w:r>
+      <w:proofErr w:type="gramEnd"/>
+      <w:r>
+        <w:rPr>
+          <w:b/>
+        </w:rPr>
+        <w:t xml:space="preserve"> user }}_nom_image.jpg</w:t>
+      </w:r>
+      <w:r>
+        <w:rPr>
+          <w:b/>
+        </w:rPr>
+        <w:br/>
+      </w:r>
+      <w:r>
+        <w:t xml:space="preserve">- </w:t>
+      </w:r>
+      <w:r>
+        <w:t>Version « </w:t>
+      </w:r>
+      <w:r>
+        <w:t>découpée</w:t>
+      </w:r>
+      <w:r>
+        <w:t xml:space="preserve"> » </w:t>
+      </w:r>
+      <w:r>
+        <w:t xml:space="preserve">en </w:t>
+      </w:r>
+      <w:r>
+        <w:t xml:space="preserve">150 x 150 px. Nom du fichier :  </w:t>
+      </w:r>
+      <w:proofErr w:type="spellStart"/>
+      <w:r>
+        <w:rPr>
+          <w:b/>
+        </w:rPr>
+        <w:t>thumb</w:t>
+      </w:r>
+      <w:proofErr w:type="spellEnd"/>
+      <w:r>
+        <w:rPr>
+          <w:b/>
+        </w:rPr>
+        <w:t>_{{ id user }}_nom_image.jpg</w:t>
+      </w:r>
+      <w:r>
+        <w:rPr>
+          <w:b/>
+        </w:rPr>
+        <w:t xml:space="preserve"> </w:t>
+      </w:r>
+      <w:r>
+        <w:rPr>
+          <w:b/>
+        </w:rPr>
+        <w:br/>
+      </w:r>
+      <w:r>
+        <w:t xml:space="preserve">- </w:t>
+      </w:r>
+      <w:r>
+        <w:t xml:space="preserve">Version moyenne : 800px de large nom du fichier :  </w:t>
+      </w:r>
+      <w:r>
+        <w:rPr>
+          <w:b/>
+        </w:rPr>
+        <w:t xml:space="preserve">medium_{{ id user }}_nom_image.jpg </w:t>
+      </w:r>
+    </w:p>
+    <w:p>
+      <w:r>
+        <w:t xml:space="preserve">Le nom du fichier sera enregistré dans le champ avatar de la table </w:t>
+      </w:r>
+      <w:proofErr w:type="spellStart"/>
+      <w:r>
+        <w:t>users</w:t>
+      </w:r>
+      <w:proofErr w:type="spellEnd"/>
+      <w:r>
+        <w:t>.</w:t>
+      </w:r>
+    </w:p>
+    <w:p>
+      <w:pPr>
+        <w:rPr>
+          <w:b/>
+          <w:u w:val="single"/>
+        </w:rPr>
+      </w:pPr>
+      <w:r>
+        <w:rPr>
+          <w:b/>
+          <w:u w:val="single"/>
+        </w:rPr>
+        <w:t>Liens utiles :</w:t>
+      </w:r>
+    </w:p>
+    <w:p>
+      <w:r>
+        <w:t>Pour gérer l’</w:t>
+      </w:r>
+      <w:proofErr w:type="spellStart"/>
+      <w:r>
+        <w:t>upload</w:t>
+      </w:r>
+      <w:proofErr w:type="spellEnd"/>
+      <w:r>
+        <w:t xml:space="preserve"> de fichier</w:t>
+      </w:r>
+      <w:r>
+        <w:t>s</w:t>
+      </w:r>
+      <w:r>
+        <w:t xml:space="preserve"> avec </w:t>
+      </w:r>
+      <w:proofErr w:type="spellStart"/>
+      <w:r>
+        <w:t>Laravel</w:t>
+      </w:r>
+      <w:proofErr w:type="spellEnd"/>
+      <w:r>
+        <w:t xml:space="preserve"> : </w:t>
+      </w:r>
+      <w:hyperlink r:id="rId9" w:history="1">
+        <w:r>
+          <w:rPr>
+            <w:rStyle w:val="Lienhypertexte"/>
+          </w:rPr>
+          <w:t>https://laravel.com/docs/5.3/filesystem#file-uploads</w:t>
+        </w:r>
+      </w:hyperlink>
+    </w:p>
+    <w:p>
+      <w:r>
+        <w:t>Pour le redimensionnement</w:t>
+      </w:r>
+      <w:r>
+        <w:t xml:space="preserve"> et </w:t>
+      </w:r>
+      <w:proofErr w:type="spellStart"/>
+      <w:r>
+        <w:t>cropping</w:t>
+      </w:r>
+      <w:proofErr w:type="spellEnd"/>
+      <w:r>
+        <w:t xml:space="preserve"> de</w:t>
+      </w:r>
+      <w:r>
+        <w:t xml:space="preserve">s </w:t>
+      </w:r>
+      <w:r>
+        <w:t>image</w:t>
+      </w:r>
+      <w:r>
+        <w:t>s</w:t>
+      </w:r>
+      <w:r>
+        <w:t xml:space="preserve"> vous pouvez installer la librairie suivante : </w:t>
+      </w:r>
+      <w:hyperlink r:id="rId10" w:history="1">
+        <w:r>
+          <w:rPr>
+            <w:rStyle w:val="Lienhypertexte"/>
+          </w:rPr>
+          <w:t>http://image.intervention.io/getting_started/installation</w:t>
+        </w:r>
+      </w:hyperlink>
     </w:p>
     <w:p>
       <w:pPr>
@@ -5965,7 +7289,7 @@
                           </pic:cNvPicPr>
                         </pic:nvPicPr>
                         <pic:blipFill>
-                          <a:blip r:embed="rId8"/>
+                          <a:blip r:embed="rId11"/>
                           <a:stretch>
                             <a:fillRect/>
                           </a:stretch>
@@ -7263,7 +8587,7 @@
                   <v:fill color2="#cde0f2 [980]" colors="0 #f7fafd;48497f #b5d2ec;54395f #b5d2ec;1 #cee1f2" focus="100%" type="gradient"/>
                 </v:rect>
                 <v:shape id="Image 234" o:spid="_x0000_s1096" type="#_x0000_t75" style="position:absolute;width:55721;height:2764;visibility:visible;mso-wrap-style:square" o:gfxdata="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">
-                  <v:imagedata r:id="rId9" o:title=""/>
+                  <v:imagedata r:id="rId12" o:title=""/>
                   <v:path arrowok="t"/>
                 </v:shape>
                 <v:shape id="Zone de texte 64" o:spid="_x0000_s1097" type="#_x0000_t202" style="position:absolute;left:4648;top:30784;width:14326;height:2394;visibility:visible;mso-wrap-style:square;v-text-anchor:top" o:gfxdata="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" filled="f" stroked="f" strokeweight=".5pt">
@@ -7695,7 +9019,19 @@
         <w:t>affichée</w:t>
       </w:r>
       <w:r>
-        <w:t xml:space="preserve"> sera celle au format 100 x 100 px</w:t>
+        <w:t xml:space="preserve"> sera celle au format 1</w:t>
+      </w:r>
+      <w:r>
+        <w:t>5</w:t>
+      </w:r>
+      <w:r>
+        <w:t>0 x 1</w:t>
+      </w:r>
+      <w:r>
+        <w:t>5</w:t>
+      </w:r>
+      <w:r>
+        <w:t>0 px</w:t>
       </w:r>
     </w:p>
     <w:p>
@@ -7772,13 +9108,86 @@
       <w:pPr>
         <w:rPr>
           <w:b/>
-          <w:i/>
         </w:rPr>
       </w:pPr>
       <w:r>
         <w:rPr>
           <w:b/>
-          <w:i/>
+        </w:rPr>
+        <w:t xml:space="preserve">       Au sujet de la pagination :</w:t>
+      </w:r>
+    </w:p>
+    <w:p>
+      <w:pPr>
+        <w:ind w:firstLine="360"/>
+      </w:pPr>
+      <w:r>
+        <w:t>On affichera 5 utilisateurs par page.</w:t>
+      </w:r>
+      <w:r>
+        <w:t xml:space="preserve"> La pagination pourra s’ef</w:t>
+      </w:r>
+      <w:r>
+        <w:t>f</w:t>
+      </w:r>
+      <w:r>
+        <w:t xml:space="preserve">ectuer aisément grâce aux méthodes </w:t>
+      </w:r>
+      <w:proofErr w:type="spellStart"/>
+      <w:r>
+        <w:rPr>
+          <w:b/>
+          <w:u w:val="single"/>
+        </w:rPr>
+        <w:t>paginate</w:t>
+      </w:r>
+      <w:proofErr w:type="spellEnd"/>
+      <w:r>
+        <w:t xml:space="preserve"> et </w:t>
+      </w:r>
+      <w:r>
+        <w:rPr>
+          <w:b/>
+          <w:u w:val="single"/>
+        </w:rPr>
+        <w:t>links</w:t>
+      </w:r>
+      <w:r>
+        <w:t xml:space="preserve"> de la </w:t>
+      </w:r>
+      <w:proofErr w:type="spellStart"/>
+      <w:r>
+        <w:t>laravel</w:t>
+      </w:r>
+      <w:proofErr w:type="spellEnd"/>
+      <w:r>
+        <w:t xml:space="preserve"> : </w:t>
+      </w:r>
+      <w:hyperlink r:id="rId13" w:history="1">
+        <w:r>
+          <w:rPr>
+            <w:rStyle w:val="Lienhypertexte"/>
+          </w:rPr>
+          <w:t>https://laravel.com/docs/5.2/pagination</w:t>
+        </w:r>
+      </w:hyperlink>
+    </w:p>
+    <w:p>
+      <w:pPr>
+        <w:rPr>
+          <w:b/>
+        </w:rPr>
+      </w:pPr>
+    </w:p>
+    <w:p>
+      <w:pPr>
+        <w:rPr>
+          <w:b/>
+        </w:rPr>
+      </w:pPr>
+      <w:r>
+        <w:rPr>
+          <w:b/>
         </w:rPr>
         <w:br w:type="page"/>
       </w:r>
@@ -7914,7 +9323,7 @@
           <mc:Choice Requires="wpc">
             <w:drawing>
               <wp:inline distT="0" distB="0" distL="0" distR="0" wp14:anchorId="4C598C3C" wp14:editId="2265C672">
-                <wp:extent cx="5572125" cy="6012610"/>
+                <wp:extent cx="5572125" cy="5813659"/>
                 <wp:effectExtent l="0" t="0" r="0" b="0"/>
                 <wp:docPr id="130" name="Zone de dessin 130"/>
                 <wp:cNvGraphicFramePr>
@@ -9301,8 +10710,8 @@
           </mc:Choice>
           <mc:Fallback>
             <w:pict>
-              <v:group w14:anchorId="4C598C3C" id="Zone de dessin 130" o:spid="_x0000_s1107" editas="canvas" style="width:438.75pt;height:473.45pt;mso-position-horizontal-relative:char;mso-position-vertical-relative:line" coordsize="55721,60121" o:gfxdata="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">
-                <v:shape id="_x0000_s1108" type="#_x0000_t75" style="position:absolute;width:55721;height:60121;visibility:visible;mso-wrap-style:square">
+              <v:group w14:anchorId="4C598C3C" id="Zone de dessin 130" o:spid="_x0000_s1107" editas="canvas" style="width:438.75pt;height:457.75pt;mso-position-horizontal-relative:char;mso-position-vertical-relative:line" coordsize="55721,58134" o:gfxdata="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">
+                <v:shape id="_x0000_s1108" type="#_x0000_t75" style="position:absolute;width:55721;height:58134;visibility:visible;mso-wrap-style:square">
                   <v:fill o:detectmouseclick="t"/>
                   <v:path o:connecttype="none"/>
                 </v:shape>
@@ -9837,66 +11246,6 @@
     </w:p>
     <w:p>
       <w:pPr>
-        <w:ind w:left="360"/>
-        <w:rPr>
-          <w:rStyle w:val="Lienhypertexte"/>
-          <w:color w:val="auto"/>
-          <w:u w:val="none"/>
-        </w:rPr>
-      </w:pPr>
-      <w:r>
-        <w:rPr>
-          <w:rStyle w:val="Lienhypertexte"/>
-          <w:color w:val="auto"/>
-          <w:u w:val="none"/>
-        </w:rPr>
-        <w:t>L</w:t>
-      </w:r>
-      <w:r>
-        <w:rPr>
-          <w:rStyle w:val="Lienhypertexte"/>
-          <w:color w:val="auto"/>
-          <w:u w:val="none"/>
-        </w:rPr>
-        <w:t>e champ select pour les catégories ser</w:t>
-      </w:r>
-      <w:r>
-        <w:rPr>
-          <w:rStyle w:val="Lienhypertexte"/>
-          <w:color w:val="auto"/>
-          <w:u w:val="none"/>
-        </w:rPr>
-        <w:t>a généré</w:t>
-      </w:r>
-      <w:r>
-        <w:rPr>
-          <w:rStyle w:val="Lienhypertexte"/>
-          <w:color w:val="auto"/>
-          <w:u w:val="none"/>
-        </w:rPr>
-        <w:t xml:space="preserve"> dynamiquement via la base de données (table </w:t>
-      </w:r>
-      <w:proofErr w:type="spellStart"/>
-      <w:r>
-        <w:rPr>
-          <w:rStyle w:val="Lienhypertexte"/>
-          <w:color w:val="auto"/>
-          <w:u w:val="none"/>
-        </w:rPr>
-        <w:t>categories</w:t>
-      </w:r>
-      <w:proofErr w:type="spellEnd"/>
-      <w:r>
-        <w:rPr>
-          <w:rStyle w:val="Lienhypertexte"/>
-          <w:color w:val="auto"/>
-          <w:u w:val="none"/>
-        </w:rPr>
-        <w:t>).</w:t>
-      </w:r>
-    </w:p>
-    <w:p>
-      <w:pPr>
         <w:rPr>
           <w:b/>
           <w:i/>
@@ -10038,6 +11387,22 @@
           <w:i/>
         </w:rPr>
         <w:t>category_id</w:t>
+      </w:r>
+      <w:proofErr w:type="spellEnd"/>
+      <w:r>
+        <w:rPr>
+          <w:b/>
+          <w:i/>
+        </w:rPr>
+        <w:t xml:space="preserve">, </w:t>
+      </w:r>
+      <w:proofErr w:type="spellStart"/>
+      <w:r>
+        <w:rPr>
+          <w:b/>
+          <w:i/>
+        </w:rPr>
+        <w:t>user_id</w:t>
       </w:r>
       <w:proofErr w:type="spellEnd"/>
       <w:r>
@@ -10098,30 +11463,14 @@
           <w:b/>
           <w:i/>
         </w:rPr>
-        <w:t xml:space="preserve">Nb : </w:t>
-      </w:r>
-      <w:proofErr w:type="gramStart"/>
+        <w:t>Nb : L</w:t>
+      </w:r>
       <w:r>
         <w:rPr>
           <w:b/>
           <w:i/>
         </w:rPr>
-        <w:t>L</w:t>
-      </w:r>
-      <w:r>
-        <w:rPr>
-          <w:b/>
-          <w:i/>
-        </w:rPr>
-        <w:t>e champs</w:t>
-      </w:r>
-      <w:proofErr w:type="gramEnd"/>
-      <w:r>
-        <w:rPr>
-          <w:b/>
-          <w:i/>
-        </w:rPr>
-        <w:t xml:space="preserve"> </w:t>
+        <w:t xml:space="preserve">e champ </w:t>
       </w:r>
       <w:proofErr w:type="spellStart"/>
       <w:r>
@@ -10229,17 +11578,8 @@
           <w:b/>
           <w:i/>
         </w:rPr>
-        <w:t xml:space="preserve">e </w:t>
-      </w:r>
-      <w:proofErr w:type="gramStart"/>
-      <w:r>
-        <w:rPr>
-          <w:b/>
-          <w:i/>
-        </w:rPr>
-        <w:t>champs</w:t>
-      </w:r>
-      <w:proofErr w:type="gramEnd"/>
+        <w:t>e champ</w:t>
+      </w:r>
       <w:r>
         <w:rPr>
           <w:b/>
@@ -10270,6 +11610,357 @@
         </w:rPr>
         <w:br/>
         <w:t xml:space="preserve">       Le champs type contiendra les valeurs JOB / STAGE / ITERIM / CDD / CDI ou PRESTA</w:t>
+      </w:r>
+    </w:p>
+    <w:p>
+      <w:pPr>
+        <w:rPr>
+          <w:b/>
+        </w:rPr>
+      </w:pPr>
+      <w:r>
+        <w:rPr>
+          <w:b/>
+        </w:rPr>
+        <w:br w:type="page"/>
+      </w:r>
+    </w:p>
+    <w:p>
+      <w:pPr>
+        <w:ind w:left="360"/>
+      </w:pPr>
+      <w:r>
+        <w:rPr>
+          <w:rStyle w:val="Lienhypertexte"/>
+          <w:color w:val="auto"/>
+          <w:u w:val="none"/>
+        </w:rPr>
+        <w:lastRenderedPageBreak/>
+        <w:t xml:space="preserve">Le champ select pour les catégories sera généré dynamiquement via la base de données (table </w:t>
+      </w:r>
+      <w:proofErr w:type="spellStart"/>
+      <w:r>
+        <w:rPr>
+          <w:rStyle w:val="Lienhypertexte"/>
+          <w:color w:val="auto"/>
+          <w:u w:val="none"/>
+        </w:rPr>
+        <w:t>categories</w:t>
+      </w:r>
+      <w:proofErr w:type="spellEnd"/>
+      <w:r>
+        <w:rPr>
+          <w:rStyle w:val="Lienhypertexte"/>
+          <w:color w:val="auto"/>
+          <w:u w:val="none"/>
+        </w:rPr>
+        <w:t>). Vous pouvez mettre en place cette table en important simplement ce fichier SQL :</w:t>
+      </w:r>
+      <w:r>
+        <w:t xml:space="preserve"> </w:t>
+      </w:r>
+      <w:hyperlink r:id="rId14" w:history="1">
+        <w:r>
+          <w:rPr>
+            <w:rStyle w:val="Lienhypertexte"/>
+          </w:rPr>
+          <w:t>http://conception.website/3wa/PHP/Laravel/categories.sql</w:t>
+        </w:r>
+      </w:hyperlink>
+    </w:p>
+    <w:p>
+      <w:pPr>
+        <w:rPr>
+          <w:b/>
+        </w:rPr>
+      </w:pPr>
+      <w:r>
+        <w:rPr>
+          <w:b/>
+        </w:rPr>
+        <w:t>Les catégories devront être regroupées par selon leur catégorie parent et par ordre alphabétique. Une catégorie parent ne pourra pas être sélectionnée :</w:t>
+      </w:r>
+    </w:p>
+    <w:p>
+      <w:pPr>
+        <w:jc w:val="center"/>
+        <w:rPr>
+          <w:b/>
+        </w:rPr>
+      </w:pPr>
+      <w:r>
+        <w:rPr>
+          <w:b/>
+          <w:noProof/>
+          <w:lang w:eastAsia="fr-FR"/>
+        </w:rPr>
+        <w:drawing>
+          <wp:inline distT="0" distB="0" distL="0" distR="0">
+            <wp:extent cx="3743847" cy="3667637"/>
+            <wp:effectExtent l="0" t="0" r="0" b="9525"/>
+            <wp:docPr id="261" name="Image 261"/>
+            <wp:cNvGraphicFramePr>
+              <a:graphicFrameLocks xmlns:a="http://schemas.openxmlformats.org/drawingml/2006/main" noChangeAspect="1"/>
+            </wp:cNvGraphicFramePr>
+            <a:graphic xmlns:a="http://schemas.openxmlformats.org/drawingml/2006/main">
+              <a:graphicData uri="http://schemas.openxmlformats.org/drawingml/2006/picture">
+                <pic:pic xmlns:pic="http://schemas.openxmlformats.org/drawingml/2006/picture">
+                  <pic:nvPicPr>
+                    <pic:cNvPr id="261" name="categories.png"/>
+                    <pic:cNvPicPr/>
+                  </pic:nvPicPr>
+                  <pic:blipFill>
+                    <a:blip r:embed="rId15">
+                      <a:extLst>
+                        <a:ext uri="{28A0092B-C50C-407E-A947-70E740481C1C}">
+                          <a14:useLocalDpi xmlns:a14="http://schemas.microsoft.com/office/drawing/2010/main" val="0"/>
+                        </a:ext>
+                      </a:extLst>
+                    </a:blip>
+                    <a:stretch>
+                      <a:fillRect/>
+                    </a:stretch>
+                  </pic:blipFill>
+                  <pic:spPr>
+                    <a:xfrm>
+                      <a:off x="0" y="0"/>
+                      <a:ext cx="3743847" cy="3667637"/>
+                    </a:xfrm>
+                    <a:prstGeom prst="rect">
+                      <a:avLst/>
+                    </a:prstGeom>
+                  </pic:spPr>
+                </pic:pic>
+              </a:graphicData>
+            </a:graphic>
+          </wp:inline>
+        </w:drawing>
+      </w:r>
+    </w:p>
+    <w:p>
+      <w:pPr>
+        <w:jc w:val="center"/>
+        <w:rPr>
+          <w:b/>
+          <w:u w:val="single"/>
+        </w:rPr>
+      </w:pPr>
+      <w:r>
+        <w:rPr>
+          <w:b/>
+          <w:u w:val="single"/>
+        </w:rPr>
+        <w:t>Champ select du formulaire permettant de sélectionner une catégorie</w:t>
+      </w:r>
+    </w:p>
+    <w:p>
+      <w:pPr>
+        <w:rPr>
+          <w:b/>
+        </w:rPr>
+      </w:pPr>
+      <w:r>
+        <w:rPr>
+          <w:b/>
+        </w:rPr>
+        <w:t xml:space="preserve">Extrait du code html à générer dynamiquement à partir du model </w:t>
+      </w:r>
+      <w:proofErr w:type="spellStart"/>
+      <w:r>
+        <w:rPr>
+          <w:b/>
+        </w:rPr>
+        <w:t>Category</w:t>
+      </w:r>
+      <w:proofErr w:type="spellEnd"/>
+      <w:r>
+        <w:rPr>
+          <w:b/>
+        </w:rPr>
+        <w:t> :</w:t>
+      </w:r>
+    </w:p>
+    <w:p>
+      <w:r>
+        <w:t xml:space="preserve">&lt;select </w:t>
+      </w:r>
+      <w:proofErr w:type="spellStart"/>
+      <w:r>
+        <w:t>name</w:t>
+      </w:r>
+      <w:proofErr w:type="spellEnd"/>
+      <w:r>
+        <w:t>="</w:t>
+      </w:r>
+      <w:proofErr w:type="spellStart"/>
+      <w:r>
+        <w:t>category</w:t>
+      </w:r>
+      <w:proofErr w:type="spellEnd"/>
+      <w:r>
+        <w:t xml:space="preserve">" </w:t>
+      </w:r>
+      <w:proofErr w:type="spellStart"/>
+      <w:r>
+        <w:t>placeholder</w:t>
+      </w:r>
+      <w:proofErr w:type="spellEnd"/>
+      <w:r>
+        <w:t>="Choisissez un service"&gt;</w:t>
+      </w:r>
+    </w:p>
+    <w:p>
+      <w:pPr>
+        <w:ind w:left="645"/>
+      </w:pPr>
+      <w:r>
+        <w:t>&lt;</w:t>
+      </w:r>
+      <w:proofErr w:type="spellStart"/>
+      <w:r>
+        <w:t>optgroup</w:t>
+      </w:r>
+      <w:proofErr w:type="spellEnd"/>
+      <w:r>
+        <w:t xml:space="preserve"> label="Culture et loisirs"&gt;</w:t>
+      </w:r>
+    </w:p>
+    <w:p>
+      <w:pPr>
+        <w:ind w:left="1290"/>
+      </w:pPr>
+      <w:r>
+        <w:t>&lt;option value="55"&gt;Accordage d'instruments&lt;/option&gt;</w:t>
+      </w:r>
+      <w:r>
+        <w:br/>
+      </w:r>
+      <w:r>
+        <w:t xml:space="preserve"> &lt;option value="164"&gt;Association&lt;/option&gt;</w:t>
+      </w:r>
+      <w:r>
+        <w:br/>
+      </w:r>
+      <w:r>
+        <w:t>&lt;option value="52"&gt;Cameraman et photographe&lt;/option</w:t>
+      </w:r>
+      <w:r>
+        <w:t>&gt;</w:t>
+      </w:r>
+      <w:r>
+        <w:br/>
+      </w:r>
+      <w:r>
+        <w:t>&lt;option value="127"&gt;</w:t>
+      </w:r>
+      <w:proofErr w:type="spellStart"/>
+      <w:r>
+        <w:t>Wedding</w:t>
+      </w:r>
+      <w:proofErr w:type="spellEnd"/>
+      <w:r>
+        <w:t xml:space="preserve"> </w:t>
+      </w:r>
+      <w:proofErr w:type="spellStart"/>
+      <w:r>
+        <w:t>planner</w:t>
+      </w:r>
+      <w:proofErr w:type="spellEnd"/>
+      <w:r>
+        <w:t>&lt;/option&gt;</w:t>
+      </w:r>
+    </w:p>
+    <w:p>
+      <w:pPr>
+        <w:ind w:left="645"/>
+      </w:pPr>
+      <w:r>
+        <w:t>&lt;/</w:t>
+      </w:r>
+      <w:proofErr w:type="spellStart"/>
+      <w:proofErr w:type="gramStart"/>
+      <w:r>
+        <w:t>optgroup</w:t>
+      </w:r>
+      <w:proofErr w:type="spellEnd"/>
+      <w:proofErr w:type="gramEnd"/>
+      <w:r>
+        <w:t xml:space="preserve">&gt;            </w:t>
+      </w:r>
+      <w:r>
+        <w:br/>
+      </w:r>
+      <w:r>
+        <w:t>&lt;</w:t>
+      </w:r>
+      <w:proofErr w:type="spellStart"/>
+      <w:r>
+        <w:t>optgroup</w:t>
+      </w:r>
+      <w:proofErr w:type="spellEnd"/>
+      <w:r>
+        <w:t xml:space="preserve"> label="Soutien scolaire"&gt;</w:t>
+      </w:r>
+    </w:p>
+    <w:p>
+      <w:pPr>
+        <w:ind w:left="1353"/>
+      </w:pPr>
+      <w:r>
+        <w:t>&lt;option value=</w:t>
+      </w:r>
+      <w:r>
+        <w:t>"109"&gt;Aide aux devoirs&lt;/option&gt;</w:t>
+      </w:r>
+      <w:r>
+        <w:br/>
+      </w:r>
+      <w:r>
+        <w:t>&lt;option value="110"&gt;Soutien scolaire&lt;/option&gt;</w:t>
+      </w:r>
+    </w:p>
+    <w:p>
+      <w:pPr>
+        <w:ind w:left="645"/>
+      </w:pPr>
+      <w:r>
+        <w:t>&lt;/</w:t>
+      </w:r>
+      <w:proofErr w:type="spellStart"/>
+      <w:proofErr w:type="gramStart"/>
+      <w:r>
+        <w:t>optgroup</w:t>
+      </w:r>
+      <w:proofErr w:type="spellEnd"/>
+      <w:proofErr w:type="gramEnd"/>
+      <w:r>
+        <w:t>&gt;</w:t>
+      </w:r>
+    </w:p>
+    <w:p>
+      <w:r>
+        <w:t>&lt;/</w:t>
+      </w:r>
+      <w:proofErr w:type="gramStart"/>
+      <w:r>
+        <w:t>select</w:t>
+      </w:r>
+      <w:proofErr w:type="gramEnd"/>
+      <w:r>
+        <w:t>&gt;</w:t>
+      </w:r>
+    </w:p>
+    <w:p>
+      <w:pPr>
+        <w:rPr>
+          <w:b/>
+        </w:rPr>
+      </w:pPr>
+      <w:r>
+        <w:rPr>
+          <w:b/>
+        </w:rPr>
+        <w:br w:type="page"/>
       </w:r>
     </w:p>
     <w:p>
@@ -17519,7 +19210,7 @@
       <w:r>
         <w:t xml:space="preserve"> : </w:t>
       </w:r>
-      <w:hyperlink r:id="rId10" w:history="1">
+      <w:hyperlink r:id="rId16" w:history="1">
         <w:r>
           <w:rPr>
             <w:rStyle w:val="Lienhypertexte"/>
@@ -24158,7 +25849,6 @@
   <w:style w:type="character" w:default="1" w:styleId="Policepardfaut">
     <w:name w:val="Default Paragraph Font"/>
     <w:uiPriority w:val="1"/>
-    <w:semiHidden/>
     <w:unhideWhenUsed/>
   </w:style>
   <w:style w:type="table" w:default="1" w:styleId="TableauNormal">
@@ -24489,7 +26179,7 @@
 </file>
 
 <file path=customXml/itemProps1.xml><?xml version="1.0" encoding="utf-8"?>
-<ds:datastoreItem xmlns:ds="http://schemas.openxmlformats.org/officeDocument/2006/customXml" ds:itemID="{C70016D8-D8C6-4591-8B4A-320E07921B53}">
+<ds:datastoreItem xmlns:ds="http://schemas.openxmlformats.org/officeDocument/2006/customXml" ds:itemID="{EE23D3BC-737B-4969-8D3F-E2FA719CADDF}">
   <ds:schemaRefs>
     <ds:schemaRef ds:uri="http://schemas.openxmlformats.org/officeDocument/2006/bibliography"/>
   </ds:schemaRefs>

</xml_diff>

<commit_message>
MAJ CDC Projet Laravel
</commit_message>
<xml_diff>
--- a/Laravel/cdc-plateforme.docx
+++ b/Laravel/cdc-plateforme.docx
@@ -427,7 +427,7 @@
           <w:sz w:val="32"/>
           <w:szCs w:val="32"/>
         </w:rPr>
-        <w:t>) Formulaire d’édition de son profil (page 3)</w:t>
+        <w:t>) Formulaire d’édition de son profil</w:t>
       </w:r>
       <w:r>
         <w:rPr>
@@ -435,7 +435,7 @@
           <w:sz w:val="32"/>
           <w:szCs w:val="32"/>
         </w:rPr>
-        <w:br/>
+        <w:t xml:space="preserve"> (page 4</w:t>
       </w:r>
       <w:r>
         <w:rPr>
@@ -443,7 +443,7 @@
           <w:sz w:val="32"/>
           <w:szCs w:val="32"/>
         </w:rPr>
-        <w:t>4</w:t>
+        <w:t>)</w:t>
       </w:r>
       <w:r>
         <w:rPr>
@@ -451,7 +451,7 @@
           <w:sz w:val="32"/>
           <w:szCs w:val="32"/>
         </w:rPr>
-        <w:t>) Annuaire des membres (page 4)</w:t>
+        <w:br/>
       </w:r>
       <w:r>
         <w:rPr>
@@ -459,7 +459,7 @@
           <w:sz w:val="32"/>
           <w:szCs w:val="32"/>
         </w:rPr>
-        <w:br/>
+        <w:t>4</w:t>
       </w:r>
       <w:r>
         <w:rPr>
@@ -467,7 +467,7 @@
           <w:sz w:val="32"/>
           <w:szCs w:val="32"/>
         </w:rPr>
-        <w:t>5</w:t>
+        <w:t xml:space="preserve">) Annuaire des membres (page </w:t>
       </w:r>
       <w:r>
         <w:rPr>
@@ -475,7 +475,7 @@
           <w:sz w:val="32"/>
           <w:szCs w:val="32"/>
         </w:rPr>
-        <w:t>) Formulaire de création et édition des annonces (page 5)</w:t>
+        <w:t>6</w:t>
       </w:r>
       <w:r>
         <w:rPr>
@@ -483,7 +483,7 @@
           <w:sz w:val="32"/>
           <w:szCs w:val="32"/>
         </w:rPr>
-        <w:br/>
+        <w:t>)</w:t>
       </w:r>
       <w:r>
         <w:rPr>
@@ -491,7 +491,7 @@
           <w:sz w:val="32"/>
           <w:szCs w:val="32"/>
         </w:rPr>
-        <w:t>6</w:t>
+        <w:br/>
       </w:r>
       <w:r>
         <w:rPr>
@@ -499,7 +499,7 @@
           <w:sz w:val="32"/>
           <w:szCs w:val="32"/>
         </w:rPr>
-        <w:t>) Page d’une annonce (page 6)</w:t>
+        <w:t>5</w:t>
       </w:r>
       <w:r>
         <w:rPr>
@@ -507,7 +507,7 @@
           <w:sz w:val="32"/>
           <w:szCs w:val="32"/>
         </w:rPr>
-        <w:br/>
+        <w:t xml:space="preserve">) Formulaire de création et édition des annonces (page </w:t>
       </w:r>
       <w:r>
         <w:rPr>
@@ -523,7 +523,7 @@
           <w:sz w:val="32"/>
           <w:szCs w:val="32"/>
         </w:rPr>
-        <w:t>) Annuaire des petites annonces (page 7)</w:t>
+        <w:t>)</w:t>
       </w:r>
       <w:r>
         <w:rPr>
@@ -539,7 +539,7 @@
           <w:sz w:val="32"/>
           <w:szCs w:val="32"/>
         </w:rPr>
-        <w:t>8</w:t>
+        <w:t>6</w:t>
       </w:r>
       <w:r>
         <w:rPr>
@@ -547,7 +547,7 @@
           <w:sz w:val="32"/>
           <w:szCs w:val="32"/>
         </w:rPr>
-        <w:t>) Profil d’un membre (page 8)</w:t>
+        <w:t xml:space="preserve">) Page d’une annonce (page </w:t>
       </w:r>
       <w:r>
         <w:rPr>
@@ -555,7 +555,7 @@
           <w:sz w:val="32"/>
           <w:szCs w:val="32"/>
         </w:rPr>
-        <w:br/>
+        <w:t>9</w:t>
       </w:r>
       <w:r>
         <w:rPr>
@@ -563,7 +563,7 @@
           <w:sz w:val="32"/>
           <w:szCs w:val="32"/>
         </w:rPr>
-        <w:t>9</w:t>
+        <w:t>)</w:t>
       </w:r>
       <w:r>
         <w:rPr>
@@ -571,7 +571,7 @@
           <w:sz w:val="32"/>
           <w:szCs w:val="32"/>
         </w:rPr>
-        <w:t>) Module de notation</w:t>
+        <w:br/>
       </w:r>
       <w:r>
         <w:rPr>
@@ -579,8 +579,122 @@
           <w:sz w:val="32"/>
           <w:szCs w:val="32"/>
         </w:rPr>
-        <w:t xml:space="preserve"> (page 8)</w:t>
-      </w:r>
+        <w:t>7</w:t>
+      </w:r>
+      <w:r>
+        <w:rPr>
+          <w:b/>
+          <w:sz w:val="32"/>
+          <w:szCs w:val="32"/>
+        </w:rPr>
+        <w:t xml:space="preserve">) Annuaire des petites annonces (page </w:t>
+      </w:r>
+      <w:r>
+        <w:rPr>
+          <w:b/>
+          <w:sz w:val="32"/>
+          <w:szCs w:val="32"/>
+        </w:rPr>
+        <w:t>10</w:t>
+      </w:r>
+      <w:r>
+        <w:rPr>
+          <w:b/>
+          <w:sz w:val="32"/>
+          <w:szCs w:val="32"/>
+        </w:rPr>
+        <w:t>)</w:t>
+      </w:r>
+      <w:r>
+        <w:rPr>
+          <w:b/>
+          <w:sz w:val="32"/>
+          <w:szCs w:val="32"/>
+        </w:rPr>
+        <w:br/>
+      </w:r>
+      <w:r>
+        <w:rPr>
+          <w:b/>
+          <w:sz w:val="32"/>
+          <w:szCs w:val="32"/>
+        </w:rPr>
+        <w:t>8</w:t>
+      </w:r>
+      <w:r>
+        <w:rPr>
+          <w:b/>
+          <w:sz w:val="32"/>
+          <w:szCs w:val="32"/>
+        </w:rPr>
+        <w:t xml:space="preserve">) Profil d’un membre (page </w:t>
+      </w:r>
+      <w:r>
+        <w:rPr>
+          <w:b/>
+          <w:sz w:val="32"/>
+          <w:szCs w:val="32"/>
+        </w:rPr>
+        <w:t>11</w:t>
+      </w:r>
+      <w:r>
+        <w:rPr>
+          <w:b/>
+          <w:sz w:val="32"/>
+          <w:szCs w:val="32"/>
+        </w:rPr>
+        <w:t>)</w:t>
+      </w:r>
+      <w:r>
+        <w:rPr>
+          <w:b/>
+          <w:sz w:val="32"/>
+          <w:szCs w:val="32"/>
+        </w:rPr>
+        <w:br/>
+      </w:r>
+      <w:r>
+        <w:rPr>
+          <w:b/>
+          <w:sz w:val="32"/>
+          <w:szCs w:val="32"/>
+        </w:rPr>
+        <w:t>9</w:t>
+      </w:r>
+      <w:r>
+        <w:rPr>
+          <w:b/>
+          <w:sz w:val="32"/>
+          <w:szCs w:val="32"/>
+        </w:rPr>
+        <w:t>) Module de notation</w:t>
+      </w:r>
+      <w:r>
+        <w:rPr>
+          <w:b/>
+          <w:sz w:val="32"/>
+          <w:szCs w:val="32"/>
+        </w:rPr>
+        <w:t xml:space="preserve"> (page </w:t>
+      </w:r>
+      <w:r>
+        <w:rPr>
+          <w:b/>
+          <w:sz w:val="32"/>
+          <w:szCs w:val="32"/>
+        </w:rPr>
+        <w:t>12</w:t>
+      </w:r>
+      <w:r>
+        <w:rPr>
+          <w:b/>
+          <w:sz w:val="32"/>
+          <w:szCs w:val="32"/>
+        </w:rPr>
+        <w:t>)</w:t>
+      </w:r>
+      <w:bookmarkStart w:id="0" w:name="_GoBack"/>
+      <w:bookmarkEnd w:id="0"/>
     </w:p>
     <w:p>
       <w:pPr>
@@ -3634,8 +3748,6 @@
           <w:szCs w:val="20"/>
         </w:rPr>
       </w:pPr>
-      <w:bookmarkStart w:id="0" w:name="_GoBack"/>
-      <w:bookmarkEnd w:id="0"/>
     </w:p>
     <w:p>
       <w:pPr>
@@ -4082,6 +4194,11 @@
         </w:rPr>
         <w:t>)</w:t>
       </w:r>
+    </w:p>
+    <w:p>
+      <w:pPr>
+        <w:ind w:left="360"/>
+      </w:pPr>
     </w:p>
     <w:p>
       <w:pPr>
@@ -5967,22 +6084,104 @@
     </w:p>
     <w:p>
       <w:pPr>
-        <w:rPr>
-          <w:b/>
-          <w:u w:val="single"/>
+        <w:pStyle w:val="PrformatHTML"/>
+        <w:rPr>
+          <w:color w:val="ED7D31" w:themeColor="accent2"/>
+          <w:sz w:val="22"/>
+          <w:szCs w:val="22"/>
         </w:rPr>
       </w:pPr>
       <w:r>
         <w:rPr>
-          <w:b/>
-          <w:u w:val="single"/>
-        </w:rPr>
-        <w:t>Liens utiles :</w:t>
+          <w:color w:val="ED7D31" w:themeColor="accent2"/>
+          <w:sz w:val="22"/>
+          <w:szCs w:val="22"/>
+        </w:rPr>
+        <w:t xml:space="preserve">/!\ N’oubliez pas de définir l’attribut </w:t>
+      </w:r>
+      <w:proofErr w:type="spellStart"/>
+      <w:r>
+        <w:rPr>
+          <w:b/>
+          <w:color w:val="ED7D31" w:themeColor="accent2"/>
+          <w:sz w:val="22"/>
+          <w:szCs w:val="22"/>
+        </w:rPr>
+        <w:t>enctype</w:t>
+      </w:r>
+      <w:proofErr w:type="spellEnd"/>
+      <w:r>
+        <w:rPr>
+          <w:b/>
+          <w:color w:val="ED7D31" w:themeColor="accent2"/>
+          <w:sz w:val="22"/>
+          <w:szCs w:val="22"/>
+        </w:rPr>
+        <w:t>="</w:t>
+      </w:r>
+      <w:proofErr w:type="spellStart"/>
+      <w:r>
+        <w:rPr>
+          <w:b/>
+          <w:color w:val="ED7D31" w:themeColor="accent2"/>
+          <w:sz w:val="22"/>
+          <w:szCs w:val="22"/>
+        </w:rPr>
+        <w:t>multipart</w:t>
+      </w:r>
+      <w:proofErr w:type="spellEnd"/>
+      <w:r>
+        <w:rPr>
+          <w:b/>
+          <w:color w:val="ED7D31" w:themeColor="accent2"/>
+          <w:sz w:val="22"/>
+          <w:szCs w:val="22"/>
+        </w:rPr>
+        <w:t>/</w:t>
+      </w:r>
+      <w:proofErr w:type="spellStart"/>
+      <w:r>
+        <w:rPr>
+          <w:b/>
+          <w:color w:val="ED7D31" w:themeColor="accent2"/>
+          <w:sz w:val="22"/>
+          <w:szCs w:val="22"/>
+        </w:rPr>
+        <w:t>form</w:t>
+      </w:r>
+      <w:proofErr w:type="spellEnd"/>
+      <w:r>
+        <w:rPr>
+          <w:b/>
+          <w:color w:val="ED7D31" w:themeColor="accent2"/>
+          <w:sz w:val="22"/>
+          <w:szCs w:val="22"/>
+        </w:rPr>
+        <w:t>-data"</w:t>
+      </w:r>
+      <w:r>
+        <w:rPr>
+          <w:b/>
+          <w:color w:val="ED7D31" w:themeColor="accent2"/>
+          <w:sz w:val="22"/>
+          <w:szCs w:val="22"/>
+        </w:rPr>
+        <w:t xml:space="preserve"> </w:t>
+      </w:r>
+      <w:r>
+        <w:rPr>
+          <w:color w:val="ED7D31" w:themeColor="accent2"/>
+          <w:sz w:val="22"/>
+          <w:szCs w:val="22"/>
+        </w:rPr>
+        <w:t>dans le formulaire</w:t>
       </w:r>
     </w:p>
+    <w:p/>
     <w:p>
       <w:r>
-        <w:t>Pour gérer l’</w:t>
+        <w:lastRenderedPageBreak/>
+        <w:t>Lien utile pour l’</w:t>
       </w:r>
       <w:proofErr w:type="spellStart"/>
       <w:r>
@@ -5990,17 +6189,11 @@
       </w:r>
       <w:proofErr w:type="spellEnd"/>
       <w:r>
-        <w:t xml:space="preserve"> de fichier</w:t>
-      </w:r>
-      <w:r>
-        <w:t>s</w:t>
-      </w:r>
-      <w:r>
-        <w:t xml:space="preserve"> avec </w:t>
+        <w:t xml:space="preserve"> des fichiers en </w:t>
       </w:r>
       <w:proofErr w:type="spellStart"/>
       <w:r>
-        <w:t>Laravel</w:t>
+        <w:t>php</w:t>
       </w:r>
       <w:proofErr w:type="spellEnd"/>
       <w:r>
@@ -6011,12 +6204,165 @@
           <w:rPr>
             <w:rStyle w:val="Lienhypertexte"/>
           </w:rPr>
-          <w:t>https://laravel.com/docs/5.3/filesystem#file-uploads</w:t>
+          <w:t>http://php.net/manual/fr/features.file-upload.post-method.php</w:t>
         </w:r>
       </w:hyperlink>
     </w:p>
     <w:p>
       <w:r>
+        <w:t>Pour la gestion de l’</w:t>
+      </w:r>
+      <w:proofErr w:type="spellStart"/>
+      <w:r>
+        <w:t>upload</w:t>
+      </w:r>
+      <w:proofErr w:type="spellEnd"/>
+      <w:r>
+        <w:t xml:space="preserve"> avec </w:t>
+      </w:r>
+      <w:proofErr w:type="spellStart"/>
+      <w:r>
+        <w:t>Laravel</w:t>
+      </w:r>
+      <w:proofErr w:type="spellEnd"/>
+      <w:r>
+        <w:t xml:space="preserve"> : </w:t>
+      </w:r>
+      <w:hyperlink r:id="rId10" w:history="1">
+        <w:r>
+          <w:rPr>
+            <w:rStyle w:val="Lienhypertexte"/>
+          </w:rPr>
+          <w:t>https://laravel.com/docs/5.2/requests#files</w:t>
+        </w:r>
+      </w:hyperlink>
+    </w:p>
+    <w:p>
+      <w:r>
+        <w:t xml:space="preserve">Dans la méthode update de la classe </w:t>
+      </w:r>
+      <w:proofErr w:type="spellStart"/>
+      <w:r>
+        <w:t>UserController</w:t>
+      </w:r>
+      <w:proofErr w:type="spellEnd"/>
+      <w:r>
+        <w:t xml:space="preserve"> utilisez ce code pour stocker la version originale de l’avatar dans le dossier public/</w:t>
+      </w:r>
+      <w:proofErr w:type="spellStart"/>
+      <w:r>
+        <w:t>assets</w:t>
+      </w:r>
+      <w:proofErr w:type="spellEnd"/>
+      <w:r>
+        <w:t>/images (à créer):</w:t>
+      </w:r>
+    </w:p>
+    <w:p>
+      <w:r>
+        <w:t>$</w:t>
+      </w:r>
+      <w:proofErr w:type="spellStart"/>
+      <w:proofErr w:type="gramStart"/>
+      <w:r>
+        <w:t>uploadDir</w:t>
+      </w:r>
+      <w:proofErr w:type="spellEnd"/>
+      <w:proofErr w:type="gramEnd"/>
+      <w:r>
+        <w:t xml:space="preserve"> = __DIR__.'/../../../public/</w:t>
+      </w:r>
+      <w:proofErr w:type="spellStart"/>
+      <w:r>
+        <w:t>assets</w:t>
+      </w:r>
+      <w:proofErr w:type="spellEnd"/>
+      <w:r>
+        <w:t>/images/';</w:t>
+      </w:r>
+    </w:p>
+    <w:p>
+      <w:r>
+        <w:t>$</w:t>
+      </w:r>
+      <w:proofErr w:type="spellStart"/>
+      <w:r>
+        <w:t>file</w:t>
+      </w:r>
+      <w:r>
+        <w:t>n</w:t>
+      </w:r>
+      <w:r>
+        <w:t>ame</w:t>
+      </w:r>
+      <w:proofErr w:type="spellEnd"/>
+      <w:r>
+        <w:t xml:space="preserve"> = Auth</w:t>
+      </w:r>
+      <w:proofErr w:type="gramStart"/>
+      <w:r>
+        <w:t>::Id</w:t>
+      </w:r>
+      <w:proofErr w:type="gramEnd"/>
+      <w:r>
+        <w:t>().'_'.$request-&gt;</w:t>
+      </w:r>
+      <w:proofErr w:type="gramStart"/>
+      <w:r>
+        <w:t>file(</w:t>
+      </w:r>
+      <w:proofErr w:type="gramEnd"/>
+      <w:r>
+        <w:t>'avatar')-&gt;getClientOriginalName();</w:t>
+      </w:r>
+    </w:p>
+    <w:p>
+      <w:r>
+        <w:t>$</w:t>
+      </w:r>
+      <w:proofErr w:type="spellStart"/>
+      <w:r>
+        <w:t>request</w:t>
+      </w:r>
+      <w:proofErr w:type="spellEnd"/>
+      <w:r>
+        <w:t>-&gt;</w:t>
+      </w:r>
+      <w:proofErr w:type="gramStart"/>
+      <w:r>
+        <w:t>file(</w:t>
+      </w:r>
+      <w:proofErr w:type="gramEnd"/>
+      <w:r>
+        <w:t>'avatar')-&gt;move($</w:t>
+      </w:r>
+      <w:proofErr w:type="spellStart"/>
+      <w:r>
+        <w:t>uploadDir</w:t>
+      </w:r>
+      <w:proofErr w:type="spellEnd"/>
+      <w:r>
+        <w:t>,$</w:t>
+      </w:r>
+      <w:proofErr w:type="spellStart"/>
+      <w:r>
+        <w:t>file</w:t>
+      </w:r>
+      <w:r>
+        <w:t>n</w:t>
+      </w:r>
+      <w:r>
+        <w:t>ame</w:t>
+      </w:r>
+      <w:proofErr w:type="spellEnd"/>
+      <w:r>
+        <w:t>);</w:t>
+      </w:r>
+    </w:p>
+    <w:p/>
+    <w:p/>
+    <w:p>
+      <w:r>
         <w:t>Pour le redimensionnement</w:t>
       </w:r>
       <w:r>
@@ -6042,7 +6388,7 @@
       <w:r>
         <w:t xml:space="preserve"> vous pouvez installer la librairie suivante : </w:t>
       </w:r>
-      <w:hyperlink r:id="rId10" w:history="1">
+      <w:hyperlink r:id="rId11" w:history="1">
         <w:r>
           <w:rPr>
             <w:rStyle w:val="Lienhypertexte"/>
@@ -6050,6 +6396,19 @@
           <w:t>http://image.intervention.io/getting_started/installation</w:t>
         </w:r>
       </w:hyperlink>
+    </w:p>
+    <w:p>
+      <w:pPr>
+        <w:rPr>
+          <w:b/>
+        </w:rPr>
+      </w:pPr>
+      <w:r>
+        <w:rPr>
+          <w:b/>
+        </w:rPr>
+        <w:br w:type="page"/>
+      </w:r>
     </w:p>
     <w:p>
       <w:pPr>
@@ -7289,7 +7648,7 @@
                           </pic:cNvPicPr>
                         </pic:nvPicPr>
                         <pic:blipFill>
-                          <a:blip r:embed="rId11"/>
+                          <a:blip r:embed="rId12"/>
                           <a:stretch>
                             <a:fillRect/>
                           </a:stretch>
@@ -8587,7 +8946,7 @@
                   <v:fill color2="#cde0f2 [980]" colors="0 #f7fafd;48497f #b5d2ec;54395f #b5d2ec;1 #cee1f2" focus="100%" type="gradient"/>
                 </v:rect>
                 <v:shape id="Image 234" o:spid="_x0000_s1096" type="#_x0000_t75" style="position:absolute;width:55721;height:2764;visibility:visible;mso-wrap-style:square" o:gfxdata="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">
-                  <v:imagedata r:id="rId12" o:title=""/>
+                  <v:imagedata r:id="rId13" o:title=""/>
                   <v:path arrowok="t"/>
                 </v:shape>
                 <v:shape id="Zone de texte 64" o:spid="_x0000_s1097" type="#_x0000_t202" style="position:absolute;left:4648;top:30784;width:14326;height:2394;visibility:visible;mso-wrap-style:square;v-text-anchor:top" o:gfxdata="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" filled="f" stroked="f" strokeweight=".5pt">
@@ -9163,7 +9522,7 @@
       <w:r>
         <w:t xml:space="preserve"> : </w:t>
       </w:r>
-      <w:hyperlink r:id="rId13" w:history="1">
+      <w:hyperlink r:id="rId14" w:history="1">
         <w:r>
           <w:rPr>
             <w:rStyle w:val="Lienhypertexte"/>
@@ -11659,7 +12018,7 @@
       <w:r>
         <w:t xml:space="preserve"> </w:t>
       </w:r>
-      <w:hyperlink r:id="rId14" w:history="1">
+      <w:hyperlink r:id="rId15" w:history="1">
         <w:r>
           <w:rPr>
             <w:rStyle w:val="Lienhypertexte"/>
@@ -11710,7 +12069,7 @@
                     <pic:cNvPicPr/>
                   </pic:nvPicPr>
                   <pic:blipFill>
-                    <a:blip r:embed="rId15">
+                    <a:blip r:embed="rId16">
                       <a:extLst>
                         <a:ext uri="{28A0092B-C50C-407E-A947-70E740481C1C}">
                           <a14:useLocalDpi xmlns:a14="http://schemas.microsoft.com/office/drawing/2010/main" val="0"/>
@@ -19210,7 +19569,7 @@
       <w:r>
         <w:t xml:space="preserve"> : </w:t>
       </w:r>
-      <w:hyperlink r:id="rId16" w:history="1">
+      <w:hyperlink r:id="rId17" w:history="1">
         <w:r>
           <w:rPr>
             <w:rStyle w:val="Lienhypertexte"/>
@@ -25910,6 +26269,54 @@
       <w:u w:val="single"/>
     </w:rPr>
   </w:style>
+  <w:style w:type="paragraph" w:styleId="PrformatHTML">
+    <w:name w:val="HTML Preformatted"/>
+    <w:basedOn w:val="Normal"/>
+    <w:link w:val="PrformatHTMLCar"/>
+    <w:uiPriority w:val="99"/>
+    <w:unhideWhenUsed/>
+    <w:rsid w:val="00D807A9"/>
+    <w:pPr>
+      <w:tabs>
+        <w:tab w:val="left" w:pos="916"/>
+        <w:tab w:val="left" w:pos="1832"/>
+        <w:tab w:val="left" w:pos="2748"/>
+        <w:tab w:val="left" w:pos="3664"/>
+        <w:tab w:val="left" w:pos="4580"/>
+        <w:tab w:val="left" w:pos="5496"/>
+        <w:tab w:val="left" w:pos="6412"/>
+        <w:tab w:val="left" w:pos="7328"/>
+        <w:tab w:val="left" w:pos="8244"/>
+        <w:tab w:val="left" w:pos="9160"/>
+        <w:tab w:val="left" w:pos="10076"/>
+        <w:tab w:val="left" w:pos="10992"/>
+        <w:tab w:val="left" w:pos="11908"/>
+        <w:tab w:val="left" w:pos="12824"/>
+        <w:tab w:val="left" w:pos="13740"/>
+        <w:tab w:val="left" w:pos="14656"/>
+      </w:tabs>
+      <w:spacing w:after="0" w:line="240" w:lineRule="auto"/>
+    </w:pPr>
+    <w:rPr>
+      <w:rFonts w:ascii="Courier New" w:eastAsia="Times New Roman" w:hAnsi="Courier New" w:cs="Courier New"/>
+      <w:sz w:val="20"/>
+      <w:szCs w:val="20"/>
+      <w:lang w:eastAsia="fr-FR"/>
+    </w:rPr>
+  </w:style>
+  <w:style w:type="character" w:customStyle="1" w:styleId="PrformatHTMLCar">
+    <w:name w:val="Préformaté HTML Car"/>
+    <w:basedOn w:val="Policepardfaut"/>
+    <w:link w:val="PrformatHTML"/>
+    <w:uiPriority w:val="99"/>
+    <w:rsid w:val="00D807A9"/>
+    <w:rPr>
+      <w:rFonts w:ascii="Courier New" w:eastAsia="Times New Roman" w:hAnsi="Courier New" w:cs="Courier New"/>
+      <w:sz w:val="20"/>
+      <w:szCs w:val="20"/>
+      <w:lang w:eastAsia="fr-FR"/>
+    </w:rPr>
+  </w:style>
 </w:styles>
 </file>
 
@@ -26179,7 +26586,7 @@
 </file>
 
 <file path=customXml/itemProps1.xml><?xml version="1.0" encoding="utf-8"?>
-<ds:datastoreItem xmlns:ds="http://schemas.openxmlformats.org/officeDocument/2006/customXml" ds:itemID="{EE23D3BC-737B-4969-8D3F-E2FA719CADDF}">
+<ds:datastoreItem xmlns:ds="http://schemas.openxmlformats.org/officeDocument/2006/customXml" ds:itemID="{077CAC42-5E49-4A19-8F22-268204739944}">
   <ds:schemaRefs>
     <ds:schemaRef ds:uri="http://schemas.openxmlformats.org/officeDocument/2006/bibliography"/>
   </ds:schemaRefs>

</xml_diff>